<commit_message>
update sobre habilidades unicas
</commit_message>
<xml_diff>
--- a/Veil of the Ancients.docx
+++ b/Veil of the Ancients.docx
@@ -9,69 +9,12 @@
           <w:bCs/>
         </w:rPr>
       </w:pPr>
-      <w:proofErr w:type="spellStart"/>
-      <w:r>
-        <w:rPr>
-          <w:b/>
-          <w:bCs/>
-        </w:rPr>
-        <w:t>Veil</w:t>
-      </w:r>
-      <w:proofErr w:type="spellEnd"/>
-      <w:r>
-        <w:rPr>
-          <w:b/>
-          <w:bCs/>
-        </w:rPr>
-        <w:t xml:space="preserve"> </w:t>
-      </w:r>
-      <w:proofErr w:type="spellStart"/>
-      <w:r>
-        <w:rPr>
-          <w:b/>
-          <w:bCs/>
-        </w:rPr>
-        <w:t>of</w:t>
-      </w:r>
-      <w:proofErr w:type="spellEnd"/>
-      <w:r>
-        <w:rPr>
-          <w:b/>
-          <w:bCs/>
-        </w:rPr>
-        <w:t xml:space="preserve"> </w:t>
-      </w:r>
-      <w:proofErr w:type="spellStart"/>
-      <w:r>
-        <w:rPr>
-          <w:b/>
-          <w:bCs/>
-        </w:rPr>
-        <w:t>the</w:t>
-      </w:r>
-      <w:proofErr w:type="spellEnd"/>
-      <w:r>
-        <w:rPr>
-          <w:b/>
-          <w:bCs/>
-        </w:rPr>
-        <w:t xml:space="preserve"> </w:t>
-      </w:r>
-      <w:proofErr w:type="spellStart"/>
-      <w:r>
-        <w:rPr>
-          <w:b/>
-          <w:bCs/>
-        </w:rPr>
-        <w:t>Ancients</w:t>
-      </w:r>
-      <w:proofErr w:type="spellEnd"/>
-      <w:r>
-        <w:rPr>
-          <w:b/>
-          <w:bCs/>
-        </w:rPr>
-        <w:t xml:space="preserve"> - Documento do Mundo</w:t>
+      <w:r>
+        <w:rPr>
+          <w:b/>
+          <w:bCs/>
+        </w:rPr>
+        <w:t>Veil of the Ancients - Documento do Mundo</w:t>
       </w:r>
     </w:p>
     <w:p>
@@ -96,101 +39,12 @@
           <w:bCs/>
         </w:rPr>
       </w:pPr>
-      <w:proofErr w:type="spellStart"/>
-      <w:r>
-        <w:rPr>
-          <w:b/>
-          <w:bCs/>
-        </w:rPr>
-        <w:t>Veil</w:t>
-      </w:r>
-      <w:proofErr w:type="spellEnd"/>
-      <w:r>
-        <w:rPr>
-          <w:b/>
-          <w:bCs/>
-        </w:rPr>
-        <w:t xml:space="preserve"> </w:t>
-      </w:r>
-      <w:proofErr w:type="spellStart"/>
-      <w:r>
-        <w:rPr>
-          <w:b/>
-          <w:bCs/>
-        </w:rPr>
-        <w:t>of</w:t>
-      </w:r>
-      <w:proofErr w:type="spellEnd"/>
-      <w:r>
-        <w:rPr>
-          <w:b/>
-          <w:bCs/>
-        </w:rPr>
-        <w:t xml:space="preserve"> </w:t>
-      </w:r>
-      <w:proofErr w:type="spellStart"/>
-      <w:r>
-        <w:rPr>
-          <w:b/>
-          <w:bCs/>
-        </w:rPr>
-        <w:t>the</w:t>
-      </w:r>
-      <w:proofErr w:type="spellEnd"/>
-      <w:r>
-        <w:rPr>
-          <w:b/>
-          <w:bCs/>
-        </w:rPr>
-        <w:t xml:space="preserve"> </w:t>
-      </w:r>
-      <w:proofErr w:type="spellStart"/>
-      <w:r>
-        <w:rPr>
-          <w:b/>
-          <w:bCs/>
-        </w:rPr>
-        <w:t>Ancients</w:t>
-      </w:r>
-      <w:proofErr w:type="spellEnd"/>
-      <w:r>
-        <w:rPr>
-          <w:b/>
-          <w:bCs/>
-        </w:rPr>
-        <w:t xml:space="preserve"> é um mundo onde magia e tecnologia coexistem em um estado de conflito constante. Inspirado por </w:t>
-      </w:r>
-      <w:proofErr w:type="spellStart"/>
-      <w:r>
-        <w:rPr>
-          <w:b/>
-          <w:bCs/>
-        </w:rPr>
-        <w:t>Toril</w:t>
-      </w:r>
-      <w:proofErr w:type="spellEnd"/>
-      <w:r>
-        <w:rPr>
-          <w:b/>
-          <w:bCs/>
-        </w:rPr>
-        <w:t xml:space="preserve">, mas situado em um futuro distante onde a magia entrou em declínio por mais de um século, as grandes cidades como </w:t>
-      </w:r>
-      <w:proofErr w:type="spellStart"/>
-      <w:r>
-        <w:rPr>
-          <w:b/>
-          <w:bCs/>
-        </w:rPr>
-        <w:t>Baldur's</w:t>
-      </w:r>
-      <w:proofErr w:type="spellEnd"/>
-      <w:r>
-        <w:rPr>
-          <w:b/>
-          <w:bCs/>
-        </w:rPr>
-        <w:t xml:space="preserve"> Gate se tornaram epicentros de avanços tecnológicos. A magia, antes a força primordial do mundo, está começando a retornar, mas de maneira sutil e inesperada. A cada 100 crianças nascem uma com habilidades raras, capazes de manipular mana, um poder antigo que havia sido quase esquecido.</w:t>
+      <w:r>
+        <w:rPr>
+          <w:b/>
+          <w:bCs/>
+        </w:rPr>
+        <w:t>Veil of the Ancients é um mundo onde magia e tecnologia coexistem em um estado de conflito constante. Inspirado por Toril, mas situado em um futuro distante onde a magia entrou em declínio por mais de um século, as grandes cidades como Baldur's Gate se tornaram epicentros de avanços tecnológicos. A magia, antes a força primordial do mundo, está começando a retornar, mas de maneira sutil e inesperada. A cada 100 crianças nascem uma com habilidades raras, capazes de manipular mana, um poder antigo que havia sido quase esquecido.</w:t>
       </w:r>
     </w:p>
     <w:p>
@@ -214,9 +68,45 @@
           <w:i/>
           <w:iCs/>
         </w:rPr>
-        <w:t>mana-</w:t>
-      </w:r>
-      <w:proofErr w:type="spellStart"/>
+        <w:t>mana-blessed</w:t>
+      </w:r>
+      <w:r>
+        <w:rPr>
+          <w:b/>
+          <w:bCs/>
+        </w:rPr>
+        <w:t>, acendeu uma divisão na sociedade. Enquanto alguns clamam pelo retorno das tradições mágicas, outros defendem a expansão contínua da tecnologia, gerando conflitos sociais, políticos e filosóficos.</w:t>
+      </w:r>
+    </w:p>
+    <w:p>
+      <w:pPr>
+        <w:rPr>
+          <w:b/>
+          <w:bCs/>
+        </w:rPr>
+      </w:pPr>
+      <w:r>
+        <w:rPr>
+          <w:b/>
+          <w:bCs/>
+        </w:rPr>
+        <w:t>Tema Central</w:t>
+      </w:r>
+    </w:p>
+    <w:p>
+      <w:pPr>
+        <w:rPr>
+          <w:b/>
+          <w:bCs/>
+        </w:rPr>
+      </w:pPr>
+      <w:r>
+        <w:rPr>
+          <w:b/>
+          <w:bCs/>
+        </w:rPr>
+        <w:t xml:space="preserve">A história de </w:t>
+      </w:r>
       <w:r>
         <w:rPr>
           <w:b/>
@@ -224,117 +114,8 @@
           <w:i/>
           <w:iCs/>
         </w:rPr>
-        <w:t>blessed</w:t>
-      </w:r>
-      <w:proofErr w:type="spellEnd"/>
-      <w:r>
-        <w:rPr>
-          <w:b/>
-          <w:bCs/>
-        </w:rPr>
-        <w:t>, acendeu uma divisão na sociedade. Enquanto alguns clamam pelo retorno das tradições mágicas, outros defendem a expansão contínua da tecnologia, gerando conflitos sociais, políticos e filosóficos.</w:t>
-      </w:r>
-    </w:p>
-    <w:p>
-      <w:pPr>
-        <w:rPr>
-          <w:b/>
-          <w:bCs/>
-        </w:rPr>
-      </w:pPr>
-      <w:r>
-        <w:rPr>
-          <w:b/>
-          <w:bCs/>
-        </w:rPr>
-        <w:t>Tema Central</w:t>
-      </w:r>
-    </w:p>
-    <w:p>
-      <w:pPr>
-        <w:rPr>
-          <w:b/>
-          <w:bCs/>
-        </w:rPr>
-      </w:pPr>
-      <w:r>
-        <w:rPr>
-          <w:b/>
-          <w:bCs/>
-        </w:rPr>
-        <w:t xml:space="preserve">A história de </w:t>
-      </w:r>
-      <w:proofErr w:type="spellStart"/>
-      <w:r>
-        <w:rPr>
-          <w:b/>
-          <w:bCs/>
-          <w:i/>
-          <w:iCs/>
-        </w:rPr>
-        <w:t>Veil</w:t>
-      </w:r>
-      <w:proofErr w:type="spellEnd"/>
-      <w:r>
-        <w:rPr>
-          <w:b/>
-          <w:bCs/>
-          <w:i/>
-          <w:iCs/>
-        </w:rPr>
-        <w:t xml:space="preserve"> </w:t>
-      </w:r>
-      <w:proofErr w:type="spellStart"/>
-      <w:r>
-        <w:rPr>
-          <w:b/>
-          <w:bCs/>
-          <w:i/>
-          <w:iCs/>
-        </w:rPr>
-        <w:t>of</w:t>
-      </w:r>
-      <w:proofErr w:type="spellEnd"/>
-      <w:r>
-        <w:rPr>
-          <w:b/>
-          <w:bCs/>
-          <w:i/>
-          <w:iCs/>
-        </w:rPr>
-        <w:t xml:space="preserve"> </w:t>
-      </w:r>
-      <w:proofErr w:type="spellStart"/>
-      <w:r>
-        <w:rPr>
-          <w:b/>
-          <w:bCs/>
-          <w:i/>
-          <w:iCs/>
-        </w:rPr>
-        <w:t>the</w:t>
-      </w:r>
-      <w:proofErr w:type="spellEnd"/>
-      <w:r>
-        <w:rPr>
-          <w:b/>
-          <w:bCs/>
-          <w:i/>
-          <w:iCs/>
-        </w:rPr>
-        <w:t xml:space="preserve"> </w:t>
-      </w:r>
-      <w:proofErr w:type="spellStart"/>
-      <w:r>
-        <w:rPr>
-          <w:b/>
-          <w:bCs/>
-          <w:i/>
-          <w:iCs/>
-        </w:rPr>
-        <w:t>Ancients</w:t>
-      </w:r>
-      <w:proofErr w:type="spellEnd"/>
+        <w:t>Veil of the Ancients</w:t>
+      </w:r>
       <w:r>
         <w:rPr>
           <w:b/>
@@ -356,7 +137,7 @@
           <w:bCs/>
         </w:rPr>
         <w:pict w14:anchorId="1104FDEA">
-          <v:rect id="_x0000_i1214" style="width:0;height:1.5pt" o:hralign="center" o:hrstd="t" o:hr="t" fillcolor="#a0a0a0" stroked="f"/>
+          <v:rect id="_x0000_i1025" style="width:0;height:1.5pt" o:hralign="center" o:hrstd="t" o:hr="t" fillcolor="#a0a0a0" stroked="f"/>
         </w:pict>
       </w:r>
     </w:p>
@@ -425,23 +206,7 @@
           <w:b/>
           <w:bCs/>
         </w:rPr>
-        <w:t>Mana-</w:t>
-      </w:r>
-      <w:proofErr w:type="spellStart"/>
-      <w:r>
-        <w:rPr>
-          <w:b/>
-          <w:bCs/>
-        </w:rPr>
-        <w:t>blessed</w:t>
-      </w:r>
-      <w:proofErr w:type="spellEnd"/>
-      <w:r>
-        <w:rPr>
-          <w:b/>
-          <w:bCs/>
-        </w:rPr>
-        <w:t>: Indivíduos que têm uma conexão inata com a mana, podendo manipular e moldar essa força. Eles se tornam mais poderosos com treinamento.</w:t>
+        <w:t>Mana-blessed: Indivíduos que têm uma conexão inata com a mana, podendo manipular e moldar essa força. Eles se tornam mais poderosos com treinamento.</w:t>
       </w:r>
     </w:p>
     <w:p>
@@ -479,23 +244,7 @@
           <w:b/>
           <w:bCs/>
         </w:rPr>
-        <w:t xml:space="preserve">Zonas de anomalia: Áreas de alta concentração mágica que geram portais, ruínas ou </w:t>
-      </w:r>
-      <w:proofErr w:type="spellStart"/>
-      <w:r>
-        <w:rPr>
-          <w:b/>
-          <w:bCs/>
-        </w:rPr>
-        <w:t>dungeons</w:t>
-      </w:r>
-      <w:proofErr w:type="spellEnd"/>
-      <w:r>
-        <w:rPr>
-          <w:b/>
-          <w:bCs/>
-        </w:rPr>
-        <w:t>, servindo como pontos de conexão entre o mundo e os planos desconectados.</w:t>
+        <w:t>Zonas de anomalia: Áreas de alta concentração mágica que geram portais, ruínas ou dungeons, servindo como pontos de conexão entre o mundo e os planos desconectados.</w:t>
       </w:r>
     </w:p>
     <w:p>
@@ -583,7 +332,7 @@
           <w:bCs/>
         </w:rPr>
         <w:pict w14:anchorId="078DBC8C">
-          <v:rect id="_x0000_i1215" style="width:0;height:1.5pt" o:hralign="center" o:hrstd="t" o:hr="t" fillcolor="#a0a0a0" stroked="f"/>
+          <v:rect id="_x0000_i1026" style="width:0;height:1.5pt" o:hralign="center" o:hrstd="t" o:hr="t" fillcolor="#a0a0a0" stroked="f"/>
         </w:pict>
       </w:r>
     </w:p>
@@ -711,7 +460,7 @@
           <w:bCs/>
         </w:rPr>
         <w:pict w14:anchorId="638705B9">
-          <v:rect id="_x0000_i1216" style="width:0;height:1.5pt" o:hralign="center" o:hrstd="t" o:hr="t" fillcolor="#a0a0a0" stroked="f"/>
+          <v:rect id="_x0000_i1027" style="width:0;height:1.5pt" o:hralign="center" o:hrstd="t" o:hr="t" fillcolor="#a0a0a0" stroked="f"/>
         </w:pict>
       </w:r>
     </w:p>
@@ -727,23 +476,7 @@
           <w:b/>
           <w:bCs/>
         </w:rPr>
-        <w:t xml:space="preserve">Mentores e </w:t>
-      </w:r>
-      <w:proofErr w:type="spellStart"/>
-      <w:r>
-        <w:rPr>
-          <w:b/>
-          <w:bCs/>
-        </w:rPr>
-        <w:t>NPCs</w:t>
-      </w:r>
-      <w:proofErr w:type="spellEnd"/>
-      <w:r>
-        <w:rPr>
-          <w:b/>
-          <w:bCs/>
-        </w:rPr>
-        <w:t xml:space="preserve"> Importantes</w:t>
+        <w:t>Mentores e NPCs Importantes</w:t>
       </w:r>
     </w:p>
     <w:p>
@@ -772,21 +505,12 @@
           <w:bCs/>
         </w:rPr>
       </w:pPr>
-      <w:proofErr w:type="spellStart"/>
-      <w:r>
-        <w:rPr>
-          <w:b/>
-          <w:bCs/>
-        </w:rPr>
-        <w:t>Elarion</w:t>
-      </w:r>
-      <w:proofErr w:type="spellEnd"/>
-      <w:r>
-        <w:rPr>
-          <w:b/>
-          <w:bCs/>
-        </w:rPr>
-        <w:t>, o Guardião da Chama</w:t>
+      <w:r>
+        <w:rPr>
+          <w:b/>
+          <w:bCs/>
+        </w:rPr>
+        <w:t>Elarion, o Guardião da Chama</w:t>
       </w:r>
     </w:p>
     <w:p>
@@ -805,23 +529,7 @@
           <w:b/>
           <w:bCs/>
         </w:rPr>
-        <w:t>Um sábio mago que protege os segredos mágicos e treina os mana-</w:t>
-      </w:r>
-      <w:proofErr w:type="spellStart"/>
-      <w:r>
-        <w:rPr>
-          <w:b/>
-          <w:bCs/>
-        </w:rPr>
-        <w:t>blessed</w:t>
-      </w:r>
-      <w:proofErr w:type="spellEnd"/>
-      <w:r>
-        <w:rPr>
-          <w:b/>
-          <w:bCs/>
-        </w:rPr>
-        <w:t>. Ele acredita que o equilíbrio entre magia e tecnologia precisa ser restaurado.</w:t>
+        <w:t>Um sábio mago que protege os segredos mágicos e treina os mana-blessed. Ele acredita que o equilíbrio entre magia e tecnologia precisa ser restaurado.</w:t>
       </w:r>
     </w:p>
     <w:p>
@@ -835,37 +543,12 @@
           <w:bCs/>
         </w:rPr>
       </w:pPr>
-      <w:proofErr w:type="spellStart"/>
-      <w:r>
-        <w:rPr>
-          <w:b/>
-          <w:bCs/>
-        </w:rPr>
-        <w:t>Kael</w:t>
-      </w:r>
-      <w:proofErr w:type="spellEnd"/>
-      <w:r>
-        <w:rPr>
-          <w:b/>
-          <w:bCs/>
-        </w:rPr>
-        <w:t xml:space="preserve"> </w:t>
-      </w:r>
-      <w:proofErr w:type="spellStart"/>
-      <w:r>
-        <w:rPr>
-          <w:b/>
-          <w:bCs/>
-        </w:rPr>
-        <w:t>Arkwright</w:t>
-      </w:r>
-      <w:proofErr w:type="spellEnd"/>
-      <w:r>
-        <w:rPr>
-          <w:b/>
-          <w:bCs/>
-        </w:rPr>
-        <w:t>, o Inventor Rebelde</w:t>
+      <w:r>
+        <w:rPr>
+          <w:b/>
+          <w:bCs/>
+        </w:rPr>
+        <w:t>Kael Arkwright, o Inventor Rebelde</w:t>
       </w:r>
     </w:p>
     <w:p>
@@ -922,47 +605,22 @@
           <w:b/>
           <w:bCs/>
         </w:rPr>
-        <w:t>Uma mana-</w:t>
-      </w:r>
-      <w:proofErr w:type="spellStart"/>
-      <w:r>
-        <w:rPr>
-          <w:b/>
-          <w:bCs/>
-        </w:rPr>
-        <w:t>blessed</w:t>
-      </w:r>
-      <w:proofErr w:type="spellEnd"/>
-      <w:r>
-        <w:rPr>
-          <w:b/>
-          <w:bCs/>
-        </w:rPr>
-        <w:t xml:space="preserve"> com visões do futuro. Serena é enigmática e compassiva, guiando os jogadores por meio de missões cruciais.</w:t>
-      </w:r>
-    </w:p>
-    <w:p>
-      <w:pPr>
-        <w:rPr>
-          <w:b/>
-          <w:bCs/>
-        </w:rPr>
-      </w:pPr>
-      <w:proofErr w:type="spellStart"/>
-      <w:r>
-        <w:rPr>
-          <w:b/>
-          <w:bCs/>
-        </w:rPr>
-        <w:t>NPCs</w:t>
-      </w:r>
-      <w:proofErr w:type="spellEnd"/>
-      <w:r>
-        <w:rPr>
-          <w:b/>
-          <w:bCs/>
-        </w:rPr>
-        <w:t xml:space="preserve"> Notáveis</w:t>
+        <w:t>Uma mana-blessed com visões do futuro. Serena é enigmática e compassiva, guiando os jogadores por meio de missões cruciais.</w:t>
+      </w:r>
+    </w:p>
+    <w:p>
+      <w:pPr>
+        <w:rPr>
+          <w:b/>
+          <w:bCs/>
+        </w:rPr>
+      </w:pPr>
+      <w:r>
+        <w:rPr>
+          <w:b/>
+          <w:bCs/>
+        </w:rPr>
+        <w:t>NPCs Notáveis</w:t>
       </w:r>
     </w:p>
     <w:p>
@@ -981,39 +639,7 @@
           <w:b/>
           <w:bCs/>
         </w:rPr>
-        <w:t xml:space="preserve">Rei Alden </w:t>
-      </w:r>
-      <w:proofErr w:type="spellStart"/>
-      <w:r>
-        <w:rPr>
-          <w:b/>
-          <w:bCs/>
-        </w:rPr>
-        <w:t>Varl</w:t>
-      </w:r>
-      <w:proofErr w:type="spellEnd"/>
-      <w:r>
-        <w:rPr>
-          <w:b/>
-          <w:bCs/>
-        </w:rPr>
-        <w:t xml:space="preserve">: Governante de </w:t>
-      </w:r>
-      <w:proofErr w:type="spellStart"/>
-      <w:r>
-        <w:rPr>
-          <w:b/>
-          <w:bCs/>
-        </w:rPr>
-        <w:t>Baldur's</w:t>
-      </w:r>
-      <w:proofErr w:type="spellEnd"/>
-      <w:r>
-        <w:rPr>
-          <w:b/>
-          <w:bCs/>
-        </w:rPr>
-        <w:t xml:space="preserve"> Gate, secretamente apoia a expansão tecnológica para manter o poder.</w:t>
+        <w:t>Rei Alden Varl: Governante de Baldur's Gate, secretamente apoia a expansão tecnológica para manter o poder.</w:t>
       </w:r>
     </w:p>
     <w:p>
@@ -1027,37 +653,12 @@
           <w:bCs/>
         </w:rPr>
       </w:pPr>
-      <w:proofErr w:type="spellStart"/>
-      <w:r>
-        <w:rPr>
-          <w:b/>
-          <w:bCs/>
-        </w:rPr>
-        <w:t>Dahlia</w:t>
-      </w:r>
-      <w:proofErr w:type="spellEnd"/>
-      <w:r>
-        <w:rPr>
-          <w:b/>
-          <w:bCs/>
-        </w:rPr>
-        <w:t xml:space="preserve"> </w:t>
-      </w:r>
-      <w:proofErr w:type="spellStart"/>
-      <w:r>
-        <w:rPr>
-          <w:b/>
-          <w:bCs/>
-        </w:rPr>
-        <w:t>Moonshadow</w:t>
-      </w:r>
-      <w:proofErr w:type="spellEnd"/>
-      <w:r>
-        <w:rPr>
-          <w:b/>
-          <w:bCs/>
-        </w:rPr>
-        <w:t>: Comerciante de artefatos mágicos e tecnológicos com seus próprios objetivos misteriosos.</w:t>
+      <w:r>
+        <w:rPr>
+          <w:b/>
+          <w:bCs/>
+        </w:rPr>
+        <w:t>Dahlia Moonshadow: Comerciante de artefatos mágicos e tecnológicos com seus próprios objetivos misteriosos.</w:t>
       </w:r>
     </w:p>
     <w:p>
@@ -1076,39 +677,7 @@
           <w:b/>
           <w:bCs/>
         </w:rPr>
-        <w:t xml:space="preserve">General </w:t>
-      </w:r>
-      <w:proofErr w:type="spellStart"/>
-      <w:r>
-        <w:rPr>
-          <w:b/>
-          <w:bCs/>
-        </w:rPr>
-        <w:t>Thane</w:t>
-      </w:r>
-      <w:proofErr w:type="spellEnd"/>
-      <w:r>
-        <w:rPr>
-          <w:b/>
-          <w:bCs/>
-        </w:rPr>
-        <w:t xml:space="preserve"> </w:t>
-      </w:r>
-      <w:proofErr w:type="spellStart"/>
-      <w:r>
-        <w:rPr>
-          <w:b/>
-          <w:bCs/>
-        </w:rPr>
-        <w:t>Ironsoul</w:t>
-      </w:r>
-      <w:proofErr w:type="spellEnd"/>
-      <w:r>
-        <w:rPr>
-          <w:b/>
-          <w:bCs/>
-        </w:rPr>
-        <w:t>: Líder militar que defende a erradicação da magia, vendo-a como uma ameaça à ordem e estabilidade.</w:t>
+        <w:t>General Thane Ironsoul: Líder militar que defende a erradicação da magia, vendo-a como uma ameaça à ordem e estabilidade.</w:t>
       </w:r>
     </w:p>
     <w:p>
@@ -1124,7 +693,7 @@
           <w:bCs/>
         </w:rPr>
         <w:pict w14:anchorId="4DF37342">
-          <v:rect id="_x0000_i1217" style="width:0;height:1.5pt" o:hralign="center" o:hrstd="t" o:hr="t" fillcolor="#a0a0a0" stroked="f"/>
+          <v:rect id="_x0000_i1028" style="width:0;height:1.5pt" o:hralign="center" o:hrstd="t" o:hr="t" fillcolor="#a0a0a0" stroked="f"/>
         </w:pict>
       </w:r>
     </w:p>
@@ -1194,23 +763,7 @@
           <w:bCs/>
         </w:rPr>
         <w:lastRenderedPageBreak/>
-        <w:t xml:space="preserve">Liderança: </w:t>
-      </w:r>
-      <w:proofErr w:type="spellStart"/>
-      <w:r>
-        <w:rPr>
-          <w:b/>
-          <w:bCs/>
-        </w:rPr>
-        <w:t>Lucan</w:t>
-      </w:r>
-      <w:proofErr w:type="spellEnd"/>
-      <w:r>
-        <w:rPr>
-          <w:b/>
-          <w:bCs/>
-        </w:rPr>
-        <w:t>, o Arquiteto do Eclipse, um estrategista cruel que busca subjugar tanto a magia quanto a tecnologia para seu próprio controle.</w:t>
+        <w:t>Liderança: Lucan, o Arquiteto do Eclipse, um estrategista cruel que busca subjugar tanto a magia quanto a tecnologia para seu próprio controle.</w:t>
       </w:r>
     </w:p>
     <w:p>
@@ -1263,23 +816,7 @@
           <w:b/>
           <w:bCs/>
         </w:rPr>
-        <w:t>Antagonista implacável: Caçador obsessivo dos mana-</w:t>
-      </w:r>
-      <w:proofErr w:type="spellStart"/>
-      <w:r>
-        <w:rPr>
-          <w:b/>
-          <w:bCs/>
-        </w:rPr>
-        <w:t>blessed</w:t>
-      </w:r>
-      <w:proofErr w:type="spellEnd"/>
-      <w:r>
-        <w:rPr>
-          <w:b/>
-          <w:bCs/>
-        </w:rPr>
-        <w:t>, buscando capturar e manipular essas crianças para seu próprio benefício.</w:t>
+        <w:t>Antagonista implacável: Caçador obsessivo dos mana-blessed, buscando capturar e manipular essas crianças para seu próprio benefício.</w:t>
       </w:r>
     </w:p>
     <w:p>
@@ -1333,7 +870,7 @@
           <w:bCs/>
         </w:rPr>
         <w:pict w14:anchorId="0F9977C8">
-          <v:rect id="_x0000_i1218" style="width:0;height:1.5pt" o:hralign="center" o:hrstd="t" o:hr="t" fillcolor="#a0a0a0" stroked="f"/>
+          <v:rect id="_x0000_i1029" style="width:0;height:1.5pt" o:hralign="center" o:hrstd="t" o:hr="t" fillcolor="#a0a0a0" stroked="f"/>
         </w:pict>
       </w:r>
     </w:p>
@@ -1402,23 +939,7 @@
           <w:b/>
           <w:bCs/>
         </w:rPr>
-        <w:t>Atividades: Recrutam mana-</w:t>
-      </w:r>
-      <w:proofErr w:type="spellStart"/>
-      <w:r>
-        <w:rPr>
-          <w:b/>
-          <w:bCs/>
-        </w:rPr>
-        <w:t>blessed</w:t>
-      </w:r>
-      <w:proofErr w:type="spellEnd"/>
-      <w:r>
-        <w:rPr>
-          <w:b/>
-          <w:bCs/>
-        </w:rPr>
-        <w:t>, sabotar a inovação tecnológica e buscam restaurar as conexões com os planos desconectados.</w:t>
+        <w:t>Atividades: Recrutam mana-blessed, sabotar a inovação tecnológica e buscam restaurar as conexões com os planos desconectados.</w:t>
       </w:r>
     </w:p>
     <w:p>
@@ -1540,7 +1061,7 @@
           <w:bCs/>
         </w:rPr>
         <w:pict w14:anchorId="0D94EE1B">
-          <v:rect id="_x0000_i1219" style="width:0;height:1.5pt" o:hralign="center" o:hrstd="t" o:hr="t" fillcolor="#a0a0a0" stroked="f"/>
+          <v:rect id="_x0000_i1030" style="width:0;height:1.5pt" o:hralign="center" o:hrstd="t" o:hr="t" fillcolor="#a0a0a0" stroked="f"/>
         </w:pict>
       </w:r>
     </w:p>
@@ -1613,23 +1134,7 @@
           <w:b/>
           <w:bCs/>
         </w:rPr>
-        <w:t>Perseguição aos Mana-</w:t>
-      </w:r>
-      <w:proofErr w:type="spellStart"/>
-      <w:r>
-        <w:rPr>
-          <w:b/>
-          <w:bCs/>
-        </w:rPr>
-        <w:t>Blessed</w:t>
-      </w:r>
-      <w:proofErr w:type="spellEnd"/>
-      <w:r>
-        <w:rPr>
-          <w:b/>
-          <w:bCs/>
-        </w:rPr>
-        <w:t>: Crianças abençoadas pela mana vivem escondidas, temendo captura e experimentação.</w:t>
+        <w:t>Perseguição aos Mana-Blessed: Crianças abençoadas pela mana vivem escondidas, temendo captura e experimentação.</w:t>
       </w:r>
     </w:p>
     <w:p>
@@ -1665,7 +1170,7 @@
         </w:rPr>
         <w:lastRenderedPageBreak/>
         <w:pict w14:anchorId="257F28FF">
-          <v:rect id="_x0000_i1220" style="width:0;height:1.5pt" o:hralign="center" o:hrstd="t" o:hr="t" fillcolor="#a0a0a0" stroked="f"/>
+          <v:rect id="_x0000_i1031" style="width:0;height:1.5pt" o:hralign="center" o:hrstd="t" o:hr="t" fillcolor="#a0a0a0" stroked="f"/>
         </w:pict>
       </w:r>
     </w:p>
@@ -1698,7 +1203,6 @@
         </w:rPr>
         <w:t xml:space="preserve">Embora uma guerra aberta entre magia e tecnologia ainda não tenha sido declarada, </w:t>
       </w:r>
-      <w:proofErr w:type="spellStart"/>
       <w:r>
         <w:rPr>
           <w:b/>
@@ -1706,69 +1210,8 @@
           <w:i/>
           <w:iCs/>
         </w:rPr>
-        <w:t>Veil</w:t>
-      </w:r>
-      <w:proofErr w:type="spellEnd"/>
-      <w:r>
-        <w:rPr>
-          <w:b/>
-          <w:bCs/>
-          <w:i/>
-          <w:iCs/>
-        </w:rPr>
-        <w:t xml:space="preserve"> </w:t>
-      </w:r>
-      <w:proofErr w:type="spellStart"/>
-      <w:r>
-        <w:rPr>
-          <w:b/>
-          <w:bCs/>
-          <w:i/>
-          <w:iCs/>
-        </w:rPr>
-        <w:t>of</w:t>
-      </w:r>
-      <w:proofErr w:type="spellEnd"/>
-      <w:r>
-        <w:rPr>
-          <w:b/>
-          <w:bCs/>
-          <w:i/>
-          <w:iCs/>
-        </w:rPr>
-        <w:t xml:space="preserve"> </w:t>
-      </w:r>
-      <w:proofErr w:type="spellStart"/>
-      <w:r>
-        <w:rPr>
-          <w:b/>
-          <w:bCs/>
-          <w:i/>
-          <w:iCs/>
-        </w:rPr>
-        <w:t>the</w:t>
-      </w:r>
-      <w:proofErr w:type="spellEnd"/>
-      <w:r>
-        <w:rPr>
-          <w:b/>
-          <w:bCs/>
-          <w:i/>
-          <w:iCs/>
-        </w:rPr>
-        <w:t xml:space="preserve"> </w:t>
-      </w:r>
-      <w:proofErr w:type="spellStart"/>
-      <w:r>
-        <w:rPr>
-          <w:b/>
-          <w:bCs/>
-          <w:i/>
-          <w:iCs/>
-        </w:rPr>
-        <w:t>Ancients</w:t>
-      </w:r>
-      <w:proofErr w:type="spellEnd"/>
+        <w:t>Veil of the Ancients</w:t>
+      </w:r>
       <w:r>
         <w:rPr>
           <w:b/>
@@ -1793,23 +1236,7 @@
           <w:b/>
           <w:bCs/>
         </w:rPr>
-        <w:t xml:space="preserve">Exemplo: Atentados em </w:t>
-      </w:r>
-      <w:proofErr w:type="spellStart"/>
-      <w:r>
-        <w:rPr>
-          <w:b/>
-          <w:bCs/>
-        </w:rPr>
-        <w:t>Baldur's</w:t>
-      </w:r>
-      <w:proofErr w:type="spellEnd"/>
-      <w:r>
-        <w:rPr>
-          <w:b/>
-          <w:bCs/>
-        </w:rPr>
-        <w:t xml:space="preserve"> Gate geram retaliações violentas entre facções.</w:t>
+        <w:t>Exemplo: Atentados em Baldur's Gate geram retaliações violentas entre facções.</w:t>
       </w:r>
     </w:p>
     <w:p>
@@ -1859,8 +1286,774 @@
           <w:bCs/>
         </w:rPr>
         <w:pict w14:anchorId="1A549867">
-          <v:rect id="_x0000_i1221" style="width:0;height:1.5pt" o:hralign="center" o:hrstd="t" o:hr="t" fillcolor="#a0a0a0" stroked="f"/>
+          <v:rect id="_x0000_i1032" style="width:0;height:1.5pt" o:hralign="center" o:hrstd="t" o:hr="t" fillcolor="#a0a0a0" stroked="f"/>
         </w:pict>
+      </w:r>
+    </w:p>
+    <w:p>
+      <w:pPr>
+        <w:rPr>
+          <w:b/>
+          <w:bCs/>
+        </w:rPr>
+      </w:pPr>
+      <w:r>
+        <w:rPr>
+          <w:b/>
+          <w:bCs/>
+        </w:rPr>
+        <w:t>Objetivo Final da História</w:t>
+      </w:r>
+    </w:p>
+    <w:p>
+      <w:pPr>
+        <w:rPr>
+          <w:b/>
+          <w:bCs/>
+        </w:rPr>
+      </w:pPr>
+      <w:r>
+        <w:rPr>
+          <w:b/>
+          <w:bCs/>
+        </w:rPr>
+        <w:t>O objetivo final pode variar dependendo da abordagem desejada, mas aqui estão algumas ideias:</w:t>
+      </w:r>
+    </w:p>
+    <w:p>
+      <w:pPr>
+        <w:numPr>
+          <w:ilvl w:val="0"/>
+          <w:numId w:val="41"/>
+        </w:numPr>
+        <w:rPr>
+          <w:b/>
+          <w:bCs/>
+        </w:rPr>
+      </w:pPr>
+      <w:r>
+        <w:rPr>
+          <w:b/>
+          <w:bCs/>
+        </w:rPr>
+        <w:t>Restauração do Equilíbrio:</w:t>
+      </w:r>
+    </w:p>
+    <w:p>
+      <w:pPr>
+        <w:numPr>
+          <w:ilvl w:val="1"/>
+          <w:numId w:val="41"/>
+        </w:numPr>
+        <w:rPr>
+          <w:b/>
+          <w:bCs/>
+        </w:rPr>
+      </w:pPr>
+      <w:r>
+        <w:rPr>
+          <w:b/>
+          <w:bCs/>
+        </w:rPr>
+        <w:t>Os jogadores descobrem que a origem do conflito entre magia e tecnologia é uma desconexão forçada entre o mundo e os outros planos de existência.</w:t>
+      </w:r>
+    </w:p>
+    <w:p>
+      <w:pPr>
+        <w:numPr>
+          <w:ilvl w:val="1"/>
+          <w:numId w:val="41"/>
+        </w:numPr>
+        <w:rPr>
+          <w:b/>
+          <w:bCs/>
+        </w:rPr>
+      </w:pPr>
+      <w:r>
+        <w:rPr>
+          <w:b/>
+          <w:bCs/>
+        </w:rPr>
+        <w:t>O objetivo final seria restaurar o equilíbrio, reconectando os planos e permitindo que magia e tecnologia coexistam de forma harmoniosa.</w:t>
+      </w:r>
+    </w:p>
+    <w:p>
+      <w:pPr>
+        <w:numPr>
+          <w:ilvl w:val="0"/>
+          <w:numId w:val="41"/>
+        </w:numPr>
+        <w:rPr>
+          <w:b/>
+          <w:bCs/>
+        </w:rPr>
+      </w:pPr>
+      <w:r>
+        <w:rPr>
+          <w:b/>
+          <w:bCs/>
+        </w:rPr>
+        <w:t>Escolha Definitiva:</w:t>
+      </w:r>
+    </w:p>
+    <w:p>
+      <w:pPr>
+        <w:numPr>
+          <w:ilvl w:val="1"/>
+          <w:numId w:val="41"/>
+        </w:numPr>
+        <w:rPr>
+          <w:b/>
+          <w:bCs/>
+        </w:rPr>
+      </w:pPr>
+      <w:r>
+        <w:rPr>
+          <w:b/>
+          <w:bCs/>
+        </w:rPr>
+        <w:t>Os jogadores chegam a um ponto em que precisam decidir o futuro do mundo: abraçar a magia, apostar na tecnologia ou tentar equilibrar as duas forças.</w:t>
+      </w:r>
+    </w:p>
+    <w:p>
+      <w:pPr>
+        <w:numPr>
+          <w:ilvl w:val="1"/>
+          <w:numId w:val="41"/>
+        </w:numPr>
+        <w:rPr>
+          <w:b/>
+          <w:bCs/>
+        </w:rPr>
+      </w:pPr>
+      <w:r>
+        <w:rPr>
+          <w:b/>
+          <w:bCs/>
+        </w:rPr>
+        <w:t>Essa escolha impacta diretamente o desfecho do jogo, criando finais múltiplos baseados nas decisões dos jogadores.</w:t>
+      </w:r>
+    </w:p>
+    <w:p>
+      <w:pPr>
+        <w:numPr>
+          <w:ilvl w:val="0"/>
+          <w:numId w:val="41"/>
+        </w:numPr>
+        <w:rPr>
+          <w:b/>
+          <w:bCs/>
+        </w:rPr>
+      </w:pPr>
+      <w:r>
+        <w:rPr>
+          <w:b/>
+          <w:bCs/>
+        </w:rPr>
+        <w:t>Confronto com a Irmandade dos Amaldiçoados:</w:t>
+      </w:r>
+    </w:p>
+    <w:p>
+      <w:pPr>
+        <w:numPr>
+          <w:ilvl w:val="1"/>
+          <w:numId w:val="41"/>
+        </w:numPr>
+        <w:rPr>
+          <w:b/>
+          <w:bCs/>
+        </w:rPr>
+      </w:pPr>
+      <w:r>
+        <w:rPr>
+          <w:b/>
+          <w:bCs/>
+        </w:rPr>
+        <w:t>A Irmandade planeja usar uma combinação devastadora de magia e tecnologia para remodelar o mundo sob sua própria visão.</w:t>
+      </w:r>
+    </w:p>
+    <w:p>
+      <w:pPr>
+        <w:numPr>
+          <w:ilvl w:val="1"/>
+          <w:numId w:val="41"/>
+        </w:numPr>
+        <w:rPr>
+          <w:b/>
+          <w:bCs/>
+        </w:rPr>
+      </w:pPr>
+      <w:r>
+        <w:rPr>
+          <w:b/>
+          <w:bCs/>
+        </w:rPr>
+        <w:t>Os jogadores devem impedir esse plano e decidir o destino do equilíbrio entre magia e tecnologia.</w:t>
+      </w:r>
+    </w:p>
+    <w:p>
+      <w:pPr>
+        <w:numPr>
+          <w:ilvl w:val="0"/>
+          <w:numId w:val="41"/>
+        </w:numPr>
+        <w:rPr>
+          <w:b/>
+          <w:bCs/>
+        </w:rPr>
+      </w:pPr>
+      <w:r>
+        <w:rPr>
+          <w:b/>
+          <w:bCs/>
+        </w:rPr>
+        <w:t>Despertar da Mana:</w:t>
+      </w:r>
+    </w:p>
+    <w:p>
+      <w:pPr>
+        <w:numPr>
+          <w:ilvl w:val="1"/>
+          <w:numId w:val="41"/>
+        </w:numPr>
+        <w:rPr>
+          <w:b/>
+          <w:bCs/>
+        </w:rPr>
+      </w:pPr>
+      <w:r>
+        <w:rPr>
+          <w:b/>
+          <w:bCs/>
+        </w:rPr>
+        <w:t>O retorno da magia é um prenúncio de algo maior: uma entidade ou força primordial, como um deus esquecido, está despertando.</w:t>
+      </w:r>
+    </w:p>
+    <w:p>
+      <w:pPr>
+        <w:numPr>
+          <w:ilvl w:val="1"/>
+          <w:numId w:val="41"/>
+        </w:numPr>
+        <w:rPr>
+          <w:b/>
+          <w:bCs/>
+        </w:rPr>
+      </w:pPr>
+      <w:r>
+        <w:rPr>
+          <w:b/>
+          <w:bCs/>
+        </w:rPr>
+        <w:t>O objetivo final seria enfrentar essa entidade e decidir se a magia deve ser completamente restaurada ou selada novamente.</w:t>
+      </w:r>
+    </w:p>
+    <w:p>
+      <w:pPr>
+        <w:rPr>
+          <w:b/>
+          <w:bCs/>
+        </w:rPr>
+      </w:pPr>
+      <w:r>
+        <w:rPr>
+          <w:b/>
+          <w:bCs/>
+        </w:rPr>
+        <w:lastRenderedPageBreak/>
+        <w:pict w14:anchorId="76603E04">
+          <v:rect id="_x0000_i1033" style="width:0;height:1.5pt" o:hralign="center" o:hrstd="t" o:hr="t" fillcolor="#a0a0a0" stroked="f"/>
+        </w:pict>
+      </w:r>
+    </w:p>
+    <w:p>
+      <w:pPr>
+        <w:rPr>
+          <w:b/>
+          <w:bCs/>
+        </w:rPr>
+      </w:pPr>
+      <w:r>
+        <w:rPr>
+          <w:b/>
+          <w:bCs/>
+        </w:rPr>
+        <w:t>Eventos Históricos ou Mitos</w:t>
+      </w:r>
+    </w:p>
+    <w:p>
+      <w:pPr>
+        <w:rPr>
+          <w:b/>
+          <w:bCs/>
+        </w:rPr>
+      </w:pPr>
+      <w:r>
+        <w:rPr>
+          <w:b/>
+          <w:bCs/>
+        </w:rPr>
+        <w:t>1. O Grande Desconectar</w:t>
+      </w:r>
+    </w:p>
+    <w:p>
+      <w:pPr>
+        <w:numPr>
+          <w:ilvl w:val="0"/>
+          <w:numId w:val="42"/>
+        </w:numPr>
+        <w:rPr>
+          <w:b/>
+          <w:bCs/>
+        </w:rPr>
+      </w:pPr>
+      <w:r>
+        <w:rPr>
+          <w:b/>
+          <w:bCs/>
+        </w:rPr>
+        <w:t>Descrição: Séculos atrás, os antigos heróis, em uma tentativa de proteger o mundo, usaram um ritual poderoso para desconectar Toril dos outros planos de existência.</w:t>
+      </w:r>
+    </w:p>
+    <w:p>
+      <w:pPr>
+        <w:numPr>
+          <w:ilvl w:val="0"/>
+          <w:numId w:val="42"/>
+        </w:numPr>
+        <w:rPr>
+          <w:b/>
+          <w:bCs/>
+        </w:rPr>
+      </w:pPr>
+      <w:r>
+        <w:rPr>
+          <w:b/>
+          <w:bCs/>
+        </w:rPr>
+        <w:t>Conseqüências:</w:t>
+      </w:r>
+    </w:p>
+    <w:p>
+      <w:pPr>
+        <w:numPr>
+          <w:ilvl w:val="1"/>
+          <w:numId w:val="42"/>
+        </w:numPr>
+        <w:rPr>
+          <w:b/>
+          <w:bCs/>
+        </w:rPr>
+      </w:pPr>
+      <w:r>
+        <w:rPr>
+          <w:b/>
+          <w:bCs/>
+        </w:rPr>
+        <w:t>A magia foi severamente enfraquecida, pois seu fluxo depende desses planos.</w:t>
+      </w:r>
+    </w:p>
+    <w:p>
+      <w:pPr>
+        <w:numPr>
+          <w:ilvl w:val="1"/>
+          <w:numId w:val="42"/>
+        </w:numPr>
+        <w:rPr>
+          <w:b/>
+          <w:bCs/>
+        </w:rPr>
+      </w:pPr>
+      <w:r>
+        <w:rPr>
+          <w:b/>
+          <w:bCs/>
+        </w:rPr>
+        <w:t>Novos deuses menores surgiram, alimentando-se das crenças de sobreviventes, mas os antigos deuses tornaram-se inacessíveis.</w:t>
+      </w:r>
+    </w:p>
+    <w:p>
+      <w:pPr>
+        <w:numPr>
+          <w:ilvl w:val="1"/>
+          <w:numId w:val="42"/>
+        </w:numPr>
+        <w:rPr>
+          <w:b/>
+          <w:bCs/>
+        </w:rPr>
+      </w:pPr>
+      <w:r>
+        <w:rPr>
+          <w:b/>
+          <w:bCs/>
+        </w:rPr>
+        <w:t>Esse evento é lembrado como um sacrifício necessário, mas suas consequências ainda ecoam no presente.</w:t>
+      </w:r>
+    </w:p>
+    <w:p>
+      <w:pPr>
+        <w:rPr>
+          <w:b/>
+          <w:bCs/>
+        </w:rPr>
+      </w:pPr>
+      <w:r>
+        <w:rPr>
+          <w:b/>
+          <w:bCs/>
+        </w:rPr>
+        <w:t>2. A Era da Inovação</w:t>
+      </w:r>
+    </w:p>
+    <w:p>
+      <w:pPr>
+        <w:numPr>
+          <w:ilvl w:val="0"/>
+          <w:numId w:val="43"/>
+        </w:numPr>
+        <w:rPr>
+          <w:b/>
+          <w:bCs/>
+        </w:rPr>
+      </w:pPr>
+      <w:r>
+        <w:rPr>
+          <w:b/>
+          <w:bCs/>
+        </w:rPr>
+        <w:t>Descrição: Após o declínio da magia, Baldur's Gate e outras grandes cidades lideraram uma revolução tecnológica, criando autômatos, armas e avanços médicos que moldaram o mundo atual.</w:t>
+      </w:r>
+    </w:p>
+    <w:p>
+      <w:pPr>
+        <w:numPr>
+          <w:ilvl w:val="0"/>
+          <w:numId w:val="43"/>
+        </w:numPr>
+        <w:rPr>
+          <w:b/>
+          <w:bCs/>
+        </w:rPr>
+      </w:pPr>
+      <w:r>
+        <w:rPr>
+          <w:b/>
+          <w:bCs/>
+        </w:rPr>
+        <w:t>Conseqüências:</w:t>
+      </w:r>
+    </w:p>
+    <w:p>
+      <w:pPr>
+        <w:numPr>
+          <w:ilvl w:val="1"/>
+          <w:numId w:val="43"/>
+        </w:numPr>
+        <w:rPr>
+          <w:b/>
+          <w:bCs/>
+        </w:rPr>
+      </w:pPr>
+      <w:r>
+        <w:rPr>
+          <w:b/>
+          <w:bCs/>
+        </w:rPr>
+        <w:t>A tecnologia trouxe prosperidade, mas também uma exploração desenfreada dos recursos naturais.</w:t>
+      </w:r>
+    </w:p>
+    <w:p>
+      <w:pPr>
+        <w:numPr>
+          <w:ilvl w:val="1"/>
+          <w:numId w:val="43"/>
+        </w:numPr>
+        <w:rPr>
+          <w:b/>
+          <w:bCs/>
+        </w:rPr>
+      </w:pPr>
+      <w:r>
+        <w:rPr>
+          <w:b/>
+          <w:bCs/>
+        </w:rPr>
+        <w:t>Surgiram zonas tecnológicas mortas, onde nada cresce, alimentando mitos de que a magia está "reagindo" à tecnologia.</w:t>
+      </w:r>
+    </w:p>
+    <w:p>
+      <w:pPr>
+        <w:rPr>
+          <w:b/>
+          <w:bCs/>
+        </w:rPr>
+      </w:pPr>
+      <w:r>
+        <w:rPr>
+          <w:b/>
+          <w:bCs/>
+        </w:rPr>
+        <w:t>3. A Maldição dos Amaldiçoados</w:t>
+      </w:r>
+    </w:p>
+    <w:p>
+      <w:pPr>
+        <w:numPr>
+          <w:ilvl w:val="0"/>
+          <w:numId w:val="44"/>
+        </w:numPr>
+        <w:rPr>
+          <w:b/>
+          <w:bCs/>
+        </w:rPr>
+      </w:pPr>
+      <w:r>
+        <w:rPr>
+          <w:b/>
+          <w:bCs/>
+        </w:rPr>
+        <w:t>Descrição: Durante o retorno da magia, alguns indivíduos foram marcados com uma forma distorcida de mana, tornando-se vampiros ou criaturas amaldiçoadas.</w:t>
+      </w:r>
+    </w:p>
+    <w:p>
+      <w:pPr>
+        <w:numPr>
+          <w:ilvl w:val="0"/>
+          <w:numId w:val="44"/>
+        </w:numPr>
+        <w:rPr>
+          <w:b/>
+          <w:bCs/>
+        </w:rPr>
+      </w:pPr>
+      <w:r>
+        <w:rPr>
+          <w:b/>
+          <w:bCs/>
+        </w:rPr>
+        <w:t>Conseqüências:</w:t>
+      </w:r>
+    </w:p>
+    <w:p>
+      <w:pPr>
+        <w:numPr>
+          <w:ilvl w:val="1"/>
+          <w:numId w:val="44"/>
+        </w:numPr>
+        <w:rPr>
+          <w:b/>
+          <w:bCs/>
+        </w:rPr>
+      </w:pPr>
+      <w:r>
+        <w:rPr>
+          <w:b/>
+          <w:bCs/>
+        </w:rPr>
+        <w:t>Esses amaldiçoados são temidos e caçados, mas sua existência é um lembrete de que a magia nunca foi completamente perdida.</w:t>
+      </w:r>
+    </w:p>
+    <w:p>
+      <w:pPr>
+        <w:numPr>
+          <w:ilvl w:val="1"/>
+          <w:numId w:val="44"/>
+        </w:numPr>
+        <w:rPr>
+          <w:b/>
+          <w:bCs/>
+        </w:rPr>
+      </w:pPr>
+      <w:r>
+        <w:rPr>
+          <w:b/>
+          <w:bCs/>
+        </w:rPr>
+        <w:t>Lucan, líder da Irmandade, é um dos primeiros amaldiçoados e guarda segredos sobre o Grande Desconectar.</w:t>
+      </w:r>
+    </w:p>
+    <w:p>
+      <w:pPr>
+        <w:rPr>
+          <w:b/>
+          <w:bCs/>
+        </w:rPr>
+      </w:pPr>
+      <w:r>
+        <w:rPr>
+          <w:b/>
+          <w:bCs/>
+        </w:rPr>
+        <w:t>4. Os Heróis Esquecidos</w:t>
+      </w:r>
+    </w:p>
+    <w:p>
+      <w:pPr>
+        <w:numPr>
+          <w:ilvl w:val="0"/>
+          <w:numId w:val="45"/>
+        </w:numPr>
+        <w:rPr>
+          <w:b/>
+          <w:bCs/>
+        </w:rPr>
+      </w:pPr>
+      <w:r>
+        <w:rPr>
+          <w:b/>
+          <w:bCs/>
+        </w:rPr>
+        <w:t>Descrição: Os heróis que desconectaram os planos foram venerados por séculos, mas seus descendentes carregam um peso de culpa e responsabilidade.</w:t>
+      </w:r>
+    </w:p>
+    <w:p>
+      <w:pPr>
+        <w:numPr>
+          <w:ilvl w:val="0"/>
+          <w:numId w:val="45"/>
+        </w:numPr>
+        <w:rPr>
+          <w:b/>
+          <w:bCs/>
+        </w:rPr>
+      </w:pPr>
+      <w:r>
+        <w:rPr>
+          <w:b/>
+          <w:bCs/>
+        </w:rPr>
+        <w:t>Conseqüências:</w:t>
+      </w:r>
+    </w:p>
+    <w:p>
+      <w:pPr>
+        <w:numPr>
+          <w:ilvl w:val="1"/>
+          <w:numId w:val="45"/>
+        </w:numPr>
+        <w:rPr>
+          <w:b/>
+          <w:bCs/>
+        </w:rPr>
+      </w:pPr>
+      <w:r>
+        <w:rPr>
+          <w:b/>
+          <w:bCs/>
+        </w:rPr>
+        <w:t>Muitas famílias mágicas caíram em desgraça, com seus descendentes rejeitando a magia ou tentando desesperadamente recuperá-la.</w:t>
+      </w:r>
+    </w:p>
+    <w:p>
+      <w:pPr>
+        <w:numPr>
+          <w:ilvl w:val="1"/>
+          <w:numId w:val="45"/>
+        </w:numPr>
+        <w:rPr>
+          <w:b/>
+          <w:bCs/>
+        </w:rPr>
+      </w:pPr>
+      <w:r>
+        <w:rPr>
+          <w:b/>
+          <w:bCs/>
+        </w:rPr>
+        <w:lastRenderedPageBreak/>
+        <w:t>Relíquias deixadas por esses heróis são agora procuradas tanto por magos quanto por tecnólogos.</w:t>
+      </w:r>
+    </w:p>
+    <w:p>
+      <w:pPr>
+        <w:rPr>
+          <w:b/>
+          <w:bCs/>
+        </w:rPr>
+      </w:pPr>
+      <w:r>
+        <w:rPr>
+          <w:b/>
+          <w:bCs/>
+        </w:rPr>
+        <w:t>5. A Profecia da Profeta Silenciosa</w:t>
+      </w:r>
+    </w:p>
+    <w:p>
+      <w:pPr>
+        <w:numPr>
+          <w:ilvl w:val="0"/>
+          <w:numId w:val="46"/>
+        </w:numPr>
+        <w:rPr>
+          <w:b/>
+          <w:bCs/>
+        </w:rPr>
+      </w:pPr>
+      <w:r>
+        <w:rPr>
+          <w:b/>
+          <w:bCs/>
+        </w:rPr>
+        <w:t>Descrição: Serena, a Profeta Silenciosa, revelou uma visão de um evento cataclísmico onde magia e tecnologia colidem, ameaçando destruir o mundo.</w:t>
+      </w:r>
+    </w:p>
+    <w:p>
+      <w:pPr>
+        <w:numPr>
+          <w:ilvl w:val="0"/>
+          <w:numId w:val="46"/>
+        </w:numPr>
+        <w:rPr>
+          <w:b/>
+          <w:bCs/>
+        </w:rPr>
+      </w:pPr>
+      <w:r>
+        <w:rPr>
+          <w:b/>
+          <w:bCs/>
+        </w:rPr>
+        <w:t>Conseqüências:</w:t>
+      </w:r>
+    </w:p>
+    <w:p>
+      <w:pPr>
+        <w:numPr>
+          <w:ilvl w:val="1"/>
+          <w:numId w:val="46"/>
+        </w:numPr>
+        <w:rPr>
+          <w:b/>
+          <w:bCs/>
+        </w:rPr>
+      </w:pPr>
+      <w:r>
+        <w:rPr>
+          <w:b/>
+          <w:bCs/>
+        </w:rPr>
+        <w:t>As facções veem essa profecia como um aviso ou uma oportunidade, lutando para moldar o desfecho ao seu favor.</w:t>
+      </w:r>
+    </w:p>
+    <w:p>
+      <w:pPr>
+        <w:numPr>
+          <w:ilvl w:val="1"/>
+          <w:numId w:val="46"/>
+        </w:numPr>
+        <w:rPr>
+          <w:b/>
+          <w:bCs/>
+        </w:rPr>
+      </w:pPr>
+      <w:r>
+        <w:rPr>
+          <w:b/>
+          <w:bCs/>
+        </w:rPr>
+        <w:t>Os jogadores descobrem que a profecia está diretamente ligada ao retorno dos mana-blessed e à escolha final que eles devem fazer.</w:t>
       </w:r>
     </w:p>
     <w:p>
@@ -2146,6 +2339,123 @@
     </w:lvl>
   </w:abstractNum>
   <w:abstractNum w:abstractNumId="2" w15:restartNumberingAfterBreak="0">
+    <w:nsid w:val="0E922F91"/>
+    <w:multiLevelType w:val="multilevel"/>
+    <w:tmpl w:val="0EA2AFCA"/>
+    <w:lvl w:ilvl="0">
+      <w:start w:val="1"/>
+      <w:numFmt w:val="decimal"/>
+      <w:lvlText w:val="%1."/>
+      <w:lvlJc w:val="left"/>
+      <w:pPr>
+        <w:tabs>
+          <w:tab w:val="num" w:pos="720"/>
+        </w:tabs>
+        <w:ind w:left="720" w:hanging="360"/>
+      </w:pPr>
+    </w:lvl>
+    <w:lvl w:ilvl="1">
+      <w:start w:val="1"/>
+      <w:numFmt w:val="bullet"/>
+      <w:lvlText w:val="o"/>
+      <w:lvlJc w:val="left"/>
+      <w:pPr>
+        <w:tabs>
+          <w:tab w:val="num" w:pos="1440"/>
+        </w:tabs>
+        <w:ind w:left="1440" w:hanging="360"/>
+      </w:pPr>
+      <w:rPr>
+        <w:rFonts w:ascii="Courier New" w:hAnsi="Courier New" w:hint="default"/>
+        <w:sz w:val="20"/>
+      </w:rPr>
+    </w:lvl>
+    <w:lvl w:ilvl="2" w:tentative="1">
+      <w:start w:val="1"/>
+      <w:numFmt w:val="decimal"/>
+      <w:lvlText w:val="%3."/>
+      <w:lvlJc w:val="left"/>
+      <w:pPr>
+        <w:tabs>
+          <w:tab w:val="num" w:pos="2160"/>
+        </w:tabs>
+        <w:ind w:left="2160" w:hanging="360"/>
+      </w:pPr>
+    </w:lvl>
+    <w:lvl w:ilvl="3" w:tentative="1">
+      <w:start w:val="1"/>
+      <w:numFmt w:val="decimal"/>
+      <w:lvlText w:val="%4."/>
+      <w:lvlJc w:val="left"/>
+      <w:pPr>
+        <w:tabs>
+          <w:tab w:val="num" w:pos="2880"/>
+        </w:tabs>
+        <w:ind w:left="2880" w:hanging="360"/>
+      </w:pPr>
+    </w:lvl>
+    <w:lvl w:ilvl="4" w:tentative="1">
+      <w:start w:val="1"/>
+      <w:numFmt w:val="decimal"/>
+      <w:lvlText w:val="%5."/>
+      <w:lvlJc w:val="left"/>
+      <w:pPr>
+        <w:tabs>
+          <w:tab w:val="num" w:pos="3600"/>
+        </w:tabs>
+        <w:ind w:left="3600" w:hanging="360"/>
+      </w:pPr>
+    </w:lvl>
+    <w:lvl w:ilvl="5" w:tentative="1">
+      <w:start w:val="1"/>
+      <w:numFmt w:val="decimal"/>
+      <w:lvlText w:val="%6."/>
+      <w:lvlJc w:val="left"/>
+      <w:pPr>
+        <w:tabs>
+          <w:tab w:val="num" w:pos="4320"/>
+        </w:tabs>
+        <w:ind w:left="4320" w:hanging="360"/>
+      </w:pPr>
+    </w:lvl>
+    <w:lvl w:ilvl="6" w:tentative="1">
+      <w:start w:val="1"/>
+      <w:numFmt w:val="decimal"/>
+      <w:lvlText w:val="%7."/>
+      <w:lvlJc w:val="left"/>
+      <w:pPr>
+        <w:tabs>
+          <w:tab w:val="num" w:pos="5040"/>
+        </w:tabs>
+        <w:ind w:left="5040" w:hanging="360"/>
+      </w:pPr>
+    </w:lvl>
+    <w:lvl w:ilvl="7" w:tentative="1">
+      <w:start w:val="1"/>
+      <w:numFmt w:val="decimal"/>
+      <w:lvlText w:val="%8."/>
+      <w:lvlJc w:val="left"/>
+      <w:pPr>
+        <w:tabs>
+          <w:tab w:val="num" w:pos="5760"/>
+        </w:tabs>
+        <w:ind w:left="5760" w:hanging="360"/>
+      </w:pPr>
+    </w:lvl>
+    <w:lvl w:ilvl="8" w:tentative="1">
+      <w:start w:val="1"/>
+      <w:numFmt w:val="decimal"/>
+      <w:lvlText w:val="%9."/>
+      <w:lvlJc w:val="left"/>
+      <w:pPr>
+        <w:tabs>
+          <w:tab w:val="num" w:pos="6480"/>
+        </w:tabs>
+        <w:ind w:left="6480" w:hanging="360"/>
+      </w:pPr>
+    </w:lvl>
+  </w:abstractNum>
+  <w:abstractNum w:abstractNumId="3" w15:restartNumberingAfterBreak="0">
     <w:nsid w:val="0FCE0C04"/>
     <w:multiLevelType w:val="multilevel"/>
     <w:tmpl w:val="3EBAB77C"/>
@@ -2258,7 +2568,7 @@
       </w:pPr>
     </w:lvl>
   </w:abstractNum>
-  <w:abstractNum w:abstractNumId="3" w15:restartNumberingAfterBreak="0">
+  <w:abstractNum w:abstractNumId="4" w15:restartNumberingAfterBreak="0">
     <w:nsid w:val="11BB5B8E"/>
     <w:multiLevelType w:val="multilevel"/>
     <w:tmpl w:val="41E2CE1A"/>
@@ -2407,7 +2717,7 @@
       </w:rPr>
     </w:lvl>
   </w:abstractNum>
-  <w:abstractNum w:abstractNumId="4" w15:restartNumberingAfterBreak="0">
+  <w:abstractNum w:abstractNumId="5" w15:restartNumberingAfterBreak="0">
     <w:nsid w:val="130C6959"/>
     <w:multiLevelType w:val="multilevel"/>
     <w:tmpl w:val="77CE7CE6"/>
@@ -2556,7 +2866,156 @@
       </w:rPr>
     </w:lvl>
   </w:abstractNum>
-  <w:abstractNum w:abstractNumId="5" w15:restartNumberingAfterBreak="0">
+  <w:abstractNum w:abstractNumId="6" w15:restartNumberingAfterBreak="0">
+    <w:nsid w:val="144F3D48"/>
+    <w:multiLevelType w:val="multilevel"/>
+    <w:tmpl w:val="86841FAA"/>
+    <w:lvl w:ilvl="0">
+      <w:start w:val="1"/>
+      <w:numFmt w:val="bullet"/>
+      <w:lvlText w:val=""/>
+      <w:lvlJc w:val="left"/>
+      <w:pPr>
+        <w:tabs>
+          <w:tab w:val="num" w:pos="720"/>
+        </w:tabs>
+        <w:ind w:left="720" w:hanging="360"/>
+      </w:pPr>
+      <w:rPr>
+        <w:rFonts w:ascii="Symbol" w:hAnsi="Symbol" w:hint="default"/>
+        <w:sz w:val="20"/>
+      </w:rPr>
+    </w:lvl>
+    <w:lvl w:ilvl="1">
+      <w:start w:val="1"/>
+      <w:numFmt w:val="bullet"/>
+      <w:lvlText w:val="o"/>
+      <w:lvlJc w:val="left"/>
+      <w:pPr>
+        <w:tabs>
+          <w:tab w:val="num" w:pos="1440"/>
+        </w:tabs>
+        <w:ind w:left="1440" w:hanging="360"/>
+      </w:pPr>
+      <w:rPr>
+        <w:rFonts w:ascii="Courier New" w:hAnsi="Courier New" w:hint="default"/>
+        <w:sz w:val="20"/>
+      </w:rPr>
+    </w:lvl>
+    <w:lvl w:ilvl="2" w:tentative="1">
+      <w:start w:val="1"/>
+      <w:numFmt w:val="bullet"/>
+      <w:lvlText w:val=""/>
+      <w:lvlJc w:val="left"/>
+      <w:pPr>
+        <w:tabs>
+          <w:tab w:val="num" w:pos="2160"/>
+        </w:tabs>
+        <w:ind w:left="2160" w:hanging="360"/>
+      </w:pPr>
+      <w:rPr>
+        <w:rFonts w:ascii="Wingdings" w:hAnsi="Wingdings" w:hint="default"/>
+        <w:sz w:val="20"/>
+      </w:rPr>
+    </w:lvl>
+    <w:lvl w:ilvl="3" w:tentative="1">
+      <w:start w:val="1"/>
+      <w:numFmt w:val="bullet"/>
+      <w:lvlText w:val=""/>
+      <w:lvlJc w:val="left"/>
+      <w:pPr>
+        <w:tabs>
+          <w:tab w:val="num" w:pos="2880"/>
+        </w:tabs>
+        <w:ind w:left="2880" w:hanging="360"/>
+      </w:pPr>
+      <w:rPr>
+        <w:rFonts w:ascii="Wingdings" w:hAnsi="Wingdings" w:hint="default"/>
+        <w:sz w:val="20"/>
+      </w:rPr>
+    </w:lvl>
+    <w:lvl w:ilvl="4" w:tentative="1">
+      <w:start w:val="1"/>
+      <w:numFmt w:val="bullet"/>
+      <w:lvlText w:val=""/>
+      <w:lvlJc w:val="left"/>
+      <w:pPr>
+        <w:tabs>
+          <w:tab w:val="num" w:pos="3600"/>
+        </w:tabs>
+        <w:ind w:left="3600" w:hanging="360"/>
+      </w:pPr>
+      <w:rPr>
+        <w:rFonts w:ascii="Wingdings" w:hAnsi="Wingdings" w:hint="default"/>
+        <w:sz w:val="20"/>
+      </w:rPr>
+    </w:lvl>
+    <w:lvl w:ilvl="5" w:tentative="1">
+      <w:start w:val="1"/>
+      <w:numFmt w:val="bullet"/>
+      <w:lvlText w:val=""/>
+      <w:lvlJc w:val="left"/>
+      <w:pPr>
+        <w:tabs>
+          <w:tab w:val="num" w:pos="4320"/>
+        </w:tabs>
+        <w:ind w:left="4320" w:hanging="360"/>
+      </w:pPr>
+      <w:rPr>
+        <w:rFonts w:ascii="Wingdings" w:hAnsi="Wingdings" w:hint="default"/>
+        <w:sz w:val="20"/>
+      </w:rPr>
+    </w:lvl>
+    <w:lvl w:ilvl="6" w:tentative="1">
+      <w:start w:val="1"/>
+      <w:numFmt w:val="bullet"/>
+      <w:lvlText w:val=""/>
+      <w:lvlJc w:val="left"/>
+      <w:pPr>
+        <w:tabs>
+          <w:tab w:val="num" w:pos="5040"/>
+        </w:tabs>
+        <w:ind w:left="5040" w:hanging="360"/>
+      </w:pPr>
+      <w:rPr>
+        <w:rFonts w:ascii="Wingdings" w:hAnsi="Wingdings" w:hint="default"/>
+        <w:sz w:val="20"/>
+      </w:rPr>
+    </w:lvl>
+    <w:lvl w:ilvl="7" w:tentative="1">
+      <w:start w:val="1"/>
+      <w:numFmt w:val="bullet"/>
+      <w:lvlText w:val=""/>
+      <w:lvlJc w:val="left"/>
+      <w:pPr>
+        <w:tabs>
+          <w:tab w:val="num" w:pos="5760"/>
+        </w:tabs>
+        <w:ind w:left="5760" w:hanging="360"/>
+      </w:pPr>
+      <w:rPr>
+        <w:rFonts w:ascii="Wingdings" w:hAnsi="Wingdings" w:hint="default"/>
+        <w:sz w:val="20"/>
+      </w:rPr>
+    </w:lvl>
+    <w:lvl w:ilvl="8" w:tentative="1">
+      <w:start w:val="1"/>
+      <w:numFmt w:val="bullet"/>
+      <w:lvlText w:val=""/>
+      <w:lvlJc w:val="left"/>
+      <w:pPr>
+        <w:tabs>
+          <w:tab w:val="num" w:pos="6480"/>
+        </w:tabs>
+        <w:ind w:left="6480" w:hanging="360"/>
+      </w:pPr>
+      <w:rPr>
+        <w:rFonts w:ascii="Wingdings" w:hAnsi="Wingdings" w:hint="default"/>
+        <w:sz w:val="20"/>
+      </w:rPr>
+    </w:lvl>
+  </w:abstractNum>
+  <w:abstractNum w:abstractNumId="7" w15:restartNumberingAfterBreak="0">
     <w:nsid w:val="17D45C83"/>
     <w:multiLevelType w:val="multilevel"/>
     <w:tmpl w:val="BD70F144"/>
@@ -2705,7 +3164,7 @@
       </w:rPr>
     </w:lvl>
   </w:abstractNum>
-  <w:abstractNum w:abstractNumId="6" w15:restartNumberingAfterBreak="0">
+  <w:abstractNum w:abstractNumId="8" w15:restartNumberingAfterBreak="0">
     <w:nsid w:val="183C6225"/>
     <w:multiLevelType w:val="multilevel"/>
     <w:tmpl w:val="ED161F54"/>
@@ -2854,7 +3313,7 @@
       </w:rPr>
     </w:lvl>
   </w:abstractNum>
-  <w:abstractNum w:abstractNumId="7" w15:restartNumberingAfterBreak="0">
+  <w:abstractNum w:abstractNumId="9" w15:restartNumberingAfterBreak="0">
     <w:nsid w:val="19D53694"/>
     <w:multiLevelType w:val="multilevel"/>
     <w:tmpl w:val="3676C330"/>
@@ -3003,7 +3462,7 @@
       </w:rPr>
     </w:lvl>
   </w:abstractNum>
-  <w:abstractNum w:abstractNumId="8" w15:restartNumberingAfterBreak="0">
+  <w:abstractNum w:abstractNumId="10" w15:restartNumberingAfterBreak="0">
     <w:nsid w:val="1BF239E6"/>
     <w:multiLevelType w:val="multilevel"/>
     <w:tmpl w:val="C6BA72C6"/>
@@ -3152,7 +3611,7 @@
       </w:rPr>
     </w:lvl>
   </w:abstractNum>
-  <w:abstractNum w:abstractNumId="9" w15:restartNumberingAfterBreak="0">
+  <w:abstractNum w:abstractNumId="11" w15:restartNumberingAfterBreak="0">
     <w:nsid w:val="1D796032"/>
     <w:multiLevelType w:val="multilevel"/>
     <w:tmpl w:val="7702FBCA"/>
@@ -3301,7 +3760,7 @@
       </w:rPr>
     </w:lvl>
   </w:abstractNum>
-  <w:abstractNum w:abstractNumId="10" w15:restartNumberingAfterBreak="0">
+  <w:abstractNum w:abstractNumId="12" w15:restartNumberingAfterBreak="0">
     <w:nsid w:val="1DA04BD0"/>
     <w:multiLevelType w:val="multilevel"/>
     <w:tmpl w:val="73DE6E4A"/>
@@ -3450,7 +3909,156 @@
       </w:rPr>
     </w:lvl>
   </w:abstractNum>
-  <w:abstractNum w:abstractNumId="11" w15:restartNumberingAfterBreak="0">
+  <w:abstractNum w:abstractNumId="13" w15:restartNumberingAfterBreak="0">
+    <w:nsid w:val="28B010F4"/>
+    <w:multiLevelType w:val="multilevel"/>
+    <w:tmpl w:val="1FF2E4AE"/>
+    <w:lvl w:ilvl="0">
+      <w:start w:val="1"/>
+      <w:numFmt w:val="bullet"/>
+      <w:lvlText w:val=""/>
+      <w:lvlJc w:val="left"/>
+      <w:pPr>
+        <w:tabs>
+          <w:tab w:val="num" w:pos="720"/>
+        </w:tabs>
+        <w:ind w:left="720" w:hanging="360"/>
+      </w:pPr>
+      <w:rPr>
+        <w:rFonts w:ascii="Symbol" w:hAnsi="Symbol" w:hint="default"/>
+        <w:sz w:val="20"/>
+      </w:rPr>
+    </w:lvl>
+    <w:lvl w:ilvl="1">
+      <w:start w:val="1"/>
+      <w:numFmt w:val="bullet"/>
+      <w:lvlText w:val="o"/>
+      <w:lvlJc w:val="left"/>
+      <w:pPr>
+        <w:tabs>
+          <w:tab w:val="num" w:pos="1440"/>
+        </w:tabs>
+        <w:ind w:left="1440" w:hanging="360"/>
+      </w:pPr>
+      <w:rPr>
+        <w:rFonts w:ascii="Courier New" w:hAnsi="Courier New" w:hint="default"/>
+        <w:sz w:val="20"/>
+      </w:rPr>
+    </w:lvl>
+    <w:lvl w:ilvl="2" w:tentative="1">
+      <w:start w:val="1"/>
+      <w:numFmt w:val="bullet"/>
+      <w:lvlText w:val=""/>
+      <w:lvlJc w:val="left"/>
+      <w:pPr>
+        <w:tabs>
+          <w:tab w:val="num" w:pos="2160"/>
+        </w:tabs>
+        <w:ind w:left="2160" w:hanging="360"/>
+      </w:pPr>
+      <w:rPr>
+        <w:rFonts w:ascii="Wingdings" w:hAnsi="Wingdings" w:hint="default"/>
+        <w:sz w:val="20"/>
+      </w:rPr>
+    </w:lvl>
+    <w:lvl w:ilvl="3" w:tentative="1">
+      <w:start w:val="1"/>
+      <w:numFmt w:val="bullet"/>
+      <w:lvlText w:val=""/>
+      <w:lvlJc w:val="left"/>
+      <w:pPr>
+        <w:tabs>
+          <w:tab w:val="num" w:pos="2880"/>
+        </w:tabs>
+        <w:ind w:left="2880" w:hanging="360"/>
+      </w:pPr>
+      <w:rPr>
+        <w:rFonts w:ascii="Wingdings" w:hAnsi="Wingdings" w:hint="default"/>
+        <w:sz w:val="20"/>
+      </w:rPr>
+    </w:lvl>
+    <w:lvl w:ilvl="4" w:tentative="1">
+      <w:start w:val="1"/>
+      <w:numFmt w:val="bullet"/>
+      <w:lvlText w:val=""/>
+      <w:lvlJc w:val="left"/>
+      <w:pPr>
+        <w:tabs>
+          <w:tab w:val="num" w:pos="3600"/>
+        </w:tabs>
+        <w:ind w:left="3600" w:hanging="360"/>
+      </w:pPr>
+      <w:rPr>
+        <w:rFonts w:ascii="Wingdings" w:hAnsi="Wingdings" w:hint="default"/>
+        <w:sz w:val="20"/>
+      </w:rPr>
+    </w:lvl>
+    <w:lvl w:ilvl="5" w:tentative="1">
+      <w:start w:val="1"/>
+      <w:numFmt w:val="bullet"/>
+      <w:lvlText w:val=""/>
+      <w:lvlJc w:val="left"/>
+      <w:pPr>
+        <w:tabs>
+          <w:tab w:val="num" w:pos="4320"/>
+        </w:tabs>
+        <w:ind w:left="4320" w:hanging="360"/>
+      </w:pPr>
+      <w:rPr>
+        <w:rFonts w:ascii="Wingdings" w:hAnsi="Wingdings" w:hint="default"/>
+        <w:sz w:val="20"/>
+      </w:rPr>
+    </w:lvl>
+    <w:lvl w:ilvl="6" w:tentative="1">
+      <w:start w:val="1"/>
+      <w:numFmt w:val="bullet"/>
+      <w:lvlText w:val=""/>
+      <w:lvlJc w:val="left"/>
+      <w:pPr>
+        <w:tabs>
+          <w:tab w:val="num" w:pos="5040"/>
+        </w:tabs>
+        <w:ind w:left="5040" w:hanging="360"/>
+      </w:pPr>
+      <w:rPr>
+        <w:rFonts w:ascii="Wingdings" w:hAnsi="Wingdings" w:hint="default"/>
+        <w:sz w:val="20"/>
+      </w:rPr>
+    </w:lvl>
+    <w:lvl w:ilvl="7" w:tentative="1">
+      <w:start w:val="1"/>
+      <w:numFmt w:val="bullet"/>
+      <w:lvlText w:val=""/>
+      <w:lvlJc w:val="left"/>
+      <w:pPr>
+        <w:tabs>
+          <w:tab w:val="num" w:pos="5760"/>
+        </w:tabs>
+        <w:ind w:left="5760" w:hanging="360"/>
+      </w:pPr>
+      <w:rPr>
+        <w:rFonts w:ascii="Wingdings" w:hAnsi="Wingdings" w:hint="default"/>
+        <w:sz w:val="20"/>
+      </w:rPr>
+    </w:lvl>
+    <w:lvl w:ilvl="8" w:tentative="1">
+      <w:start w:val="1"/>
+      <w:numFmt w:val="bullet"/>
+      <w:lvlText w:val=""/>
+      <w:lvlJc w:val="left"/>
+      <w:pPr>
+        <w:tabs>
+          <w:tab w:val="num" w:pos="6480"/>
+        </w:tabs>
+        <w:ind w:left="6480" w:hanging="360"/>
+      </w:pPr>
+      <w:rPr>
+        <w:rFonts w:ascii="Wingdings" w:hAnsi="Wingdings" w:hint="default"/>
+        <w:sz w:val="20"/>
+      </w:rPr>
+    </w:lvl>
+  </w:abstractNum>
+  <w:abstractNum w:abstractNumId="14" w15:restartNumberingAfterBreak="0">
     <w:nsid w:val="2993195C"/>
     <w:multiLevelType w:val="multilevel"/>
     <w:tmpl w:val="2ECEEBD2"/>
@@ -3599,7 +4207,7 @@
       </w:rPr>
     </w:lvl>
   </w:abstractNum>
-  <w:abstractNum w:abstractNumId="12" w15:restartNumberingAfterBreak="0">
+  <w:abstractNum w:abstractNumId="15" w15:restartNumberingAfterBreak="0">
     <w:nsid w:val="29D764D6"/>
     <w:multiLevelType w:val="multilevel"/>
     <w:tmpl w:val="62AE2F96"/>
@@ -3748,7 +4356,7 @@
       </w:rPr>
     </w:lvl>
   </w:abstractNum>
-  <w:abstractNum w:abstractNumId="13" w15:restartNumberingAfterBreak="0">
+  <w:abstractNum w:abstractNumId="16" w15:restartNumberingAfterBreak="0">
     <w:nsid w:val="2C754955"/>
     <w:multiLevelType w:val="multilevel"/>
     <w:tmpl w:val="1222FD70"/>
@@ -3897,7 +4505,7 @@
       </w:rPr>
     </w:lvl>
   </w:abstractNum>
-  <w:abstractNum w:abstractNumId="14" w15:restartNumberingAfterBreak="0">
+  <w:abstractNum w:abstractNumId="17" w15:restartNumberingAfterBreak="0">
     <w:nsid w:val="2F36673F"/>
     <w:multiLevelType w:val="multilevel"/>
     <w:tmpl w:val="3C9A7108"/>
@@ -4046,7 +4654,7 @@
       </w:rPr>
     </w:lvl>
   </w:abstractNum>
-  <w:abstractNum w:abstractNumId="15" w15:restartNumberingAfterBreak="0">
+  <w:abstractNum w:abstractNumId="18" w15:restartNumberingAfterBreak="0">
     <w:nsid w:val="3374345F"/>
     <w:multiLevelType w:val="multilevel"/>
     <w:tmpl w:val="ABD81384"/>
@@ -4195,7 +4803,7 @@
       </w:rPr>
     </w:lvl>
   </w:abstractNum>
-  <w:abstractNum w:abstractNumId="16" w15:restartNumberingAfterBreak="0">
+  <w:abstractNum w:abstractNumId="19" w15:restartNumberingAfterBreak="0">
     <w:nsid w:val="338A7B69"/>
     <w:multiLevelType w:val="multilevel"/>
     <w:tmpl w:val="9FCCC92A"/>
@@ -4312,7 +4920,7 @@
       </w:pPr>
     </w:lvl>
   </w:abstractNum>
-  <w:abstractNum w:abstractNumId="17" w15:restartNumberingAfterBreak="0">
+  <w:abstractNum w:abstractNumId="20" w15:restartNumberingAfterBreak="0">
     <w:nsid w:val="42224AA0"/>
     <w:multiLevelType w:val="multilevel"/>
     <w:tmpl w:val="553078C0"/>
@@ -4429,7 +5037,7 @@
       </w:pPr>
     </w:lvl>
   </w:abstractNum>
-  <w:abstractNum w:abstractNumId="18" w15:restartNumberingAfterBreak="0">
+  <w:abstractNum w:abstractNumId="21" w15:restartNumberingAfterBreak="0">
     <w:nsid w:val="42975BBE"/>
     <w:multiLevelType w:val="multilevel"/>
     <w:tmpl w:val="90D48038"/>
@@ -4546,7 +5154,156 @@
       </w:pPr>
     </w:lvl>
   </w:abstractNum>
-  <w:abstractNum w:abstractNumId="19" w15:restartNumberingAfterBreak="0">
+  <w:abstractNum w:abstractNumId="22" w15:restartNumberingAfterBreak="0">
+    <w:nsid w:val="443C011B"/>
+    <w:multiLevelType w:val="multilevel"/>
+    <w:tmpl w:val="1D14D2D8"/>
+    <w:lvl w:ilvl="0">
+      <w:start w:val="1"/>
+      <w:numFmt w:val="bullet"/>
+      <w:lvlText w:val=""/>
+      <w:lvlJc w:val="left"/>
+      <w:pPr>
+        <w:tabs>
+          <w:tab w:val="num" w:pos="720"/>
+        </w:tabs>
+        <w:ind w:left="720" w:hanging="360"/>
+      </w:pPr>
+      <w:rPr>
+        <w:rFonts w:ascii="Symbol" w:hAnsi="Symbol" w:hint="default"/>
+        <w:sz w:val="20"/>
+      </w:rPr>
+    </w:lvl>
+    <w:lvl w:ilvl="1">
+      <w:start w:val="1"/>
+      <w:numFmt w:val="bullet"/>
+      <w:lvlText w:val="o"/>
+      <w:lvlJc w:val="left"/>
+      <w:pPr>
+        <w:tabs>
+          <w:tab w:val="num" w:pos="1440"/>
+        </w:tabs>
+        <w:ind w:left="1440" w:hanging="360"/>
+      </w:pPr>
+      <w:rPr>
+        <w:rFonts w:ascii="Courier New" w:hAnsi="Courier New" w:hint="default"/>
+        <w:sz w:val="20"/>
+      </w:rPr>
+    </w:lvl>
+    <w:lvl w:ilvl="2" w:tentative="1">
+      <w:start w:val="1"/>
+      <w:numFmt w:val="bullet"/>
+      <w:lvlText w:val=""/>
+      <w:lvlJc w:val="left"/>
+      <w:pPr>
+        <w:tabs>
+          <w:tab w:val="num" w:pos="2160"/>
+        </w:tabs>
+        <w:ind w:left="2160" w:hanging="360"/>
+      </w:pPr>
+      <w:rPr>
+        <w:rFonts w:ascii="Wingdings" w:hAnsi="Wingdings" w:hint="default"/>
+        <w:sz w:val="20"/>
+      </w:rPr>
+    </w:lvl>
+    <w:lvl w:ilvl="3" w:tentative="1">
+      <w:start w:val="1"/>
+      <w:numFmt w:val="bullet"/>
+      <w:lvlText w:val=""/>
+      <w:lvlJc w:val="left"/>
+      <w:pPr>
+        <w:tabs>
+          <w:tab w:val="num" w:pos="2880"/>
+        </w:tabs>
+        <w:ind w:left="2880" w:hanging="360"/>
+      </w:pPr>
+      <w:rPr>
+        <w:rFonts w:ascii="Wingdings" w:hAnsi="Wingdings" w:hint="default"/>
+        <w:sz w:val="20"/>
+      </w:rPr>
+    </w:lvl>
+    <w:lvl w:ilvl="4" w:tentative="1">
+      <w:start w:val="1"/>
+      <w:numFmt w:val="bullet"/>
+      <w:lvlText w:val=""/>
+      <w:lvlJc w:val="left"/>
+      <w:pPr>
+        <w:tabs>
+          <w:tab w:val="num" w:pos="3600"/>
+        </w:tabs>
+        <w:ind w:left="3600" w:hanging="360"/>
+      </w:pPr>
+      <w:rPr>
+        <w:rFonts w:ascii="Wingdings" w:hAnsi="Wingdings" w:hint="default"/>
+        <w:sz w:val="20"/>
+      </w:rPr>
+    </w:lvl>
+    <w:lvl w:ilvl="5" w:tentative="1">
+      <w:start w:val="1"/>
+      <w:numFmt w:val="bullet"/>
+      <w:lvlText w:val=""/>
+      <w:lvlJc w:val="left"/>
+      <w:pPr>
+        <w:tabs>
+          <w:tab w:val="num" w:pos="4320"/>
+        </w:tabs>
+        <w:ind w:left="4320" w:hanging="360"/>
+      </w:pPr>
+      <w:rPr>
+        <w:rFonts w:ascii="Wingdings" w:hAnsi="Wingdings" w:hint="default"/>
+        <w:sz w:val="20"/>
+      </w:rPr>
+    </w:lvl>
+    <w:lvl w:ilvl="6" w:tentative="1">
+      <w:start w:val="1"/>
+      <w:numFmt w:val="bullet"/>
+      <w:lvlText w:val=""/>
+      <w:lvlJc w:val="left"/>
+      <w:pPr>
+        <w:tabs>
+          <w:tab w:val="num" w:pos="5040"/>
+        </w:tabs>
+        <w:ind w:left="5040" w:hanging="360"/>
+      </w:pPr>
+      <w:rPr>
+        <w:rFonts w:ascii="Wingdings" w:hAnsi="Wingdings" w:hint="default"/>
+        <w:sz w:val="20"/>
+      </w:rPr>
+    </w:lvl>
+    <w:lvl w:ilvl="7" w:tentative="1">
+      <w:start w:val="1"/>
+      <w:numFmt w:val="bullet"/>
+      <w:lvlText w:val=""/>
+      <w:lvlJc w:val="left"/>
+      <w:pPr>
+        <w:tabs>
+          <w:tab w:val="num" w:pos="5760"/>
+        </w:tabs>
+        <w:ind w:left="5760" w:hanging="360"/>
+      </w:pPr>
+      <w:rPr>
+        <w:rFonts w:ascii="Wingdings" w:hAnsi="Wingdings" w:hint="default"/>
+        <w:sz w:val="20"/>
+      </w:rPr>
+    </w:lvl>
+    <w:lvl w:ilvl="8" w:tentative="1">
+      <w:start w:val="1"/>
+      <w:numFmt w:val="bullet"/>
+      <w:lvlText w:val=""/>
+      <w:lvlJc w:val="left"/>
+      <w:pPr>
+        <w:tabs>
+          <w:tab w:val="num" w:pos="6480"/>
+        </w:tabs>
+        <w:ind w:left="6480" w:hanging="360"/>
+      </w:pPr>
+      <w:rPr>
+        <w:rFonts w:ascii="Wingdings" w:hAnsi="Wingdings" w:hint="default"/>
+        <w:sz w:val="20"/>
+      </w:rPr>
+    </w:lvl>
+  </w:abstractNum>
+  <w:abstractNum w:abstractNumId="23" w15:restartNumberingAfterBreak="0">
     <w:nsid w:val="481061DF"/>
     <w:multiLevelType w:val="multilevel"/>
     <w:tmpl w:val="F052004E"/>
@@ -4659,7 +5416,7 @@
       </w:pPr>
     </w:lvl>
   </w:abstractNum>
-  <w:abstractNum w:abstractNumId="20" w15:restartNumberingAfterBreak="0">
+  <w:abstractNum w:abstractNumId="24" w15:restartNumberingAfterBreak="0">
     <w:nsid w:val="49D829BC"/>
     <w:multiLevelType w:val="multilevel"/>
     <w:tmpl w:val="9D9CE300"/>
@@ -4808,7 +5565,7 @@
       </w:rPr>
     </w:lvl>
   </w:abstractNum>
-  <w:abstractNum w:abstractNumId="21" w15:restartNumberingAfterBreak="0">
+  <w:abstractNum w:abstractNumId="25" w15:restartNumberingAfterBreak="0">
     <w:nsid w:val="4C730C23"/>
     <w:multiLevelType w:val="multilevel"/>
     <w:tmpl w:val="AD088840"/>
@@ -4925,7 +5682,7 @@
       </w:pPr>
     </w:lvl>
   </w:abstractNum>
-  <w:abstractNum w:abstractNumId="22" w15:restartNumberingAfterBreak="0">
+  <w:abstractNum w:abstractNumId="26" w15:restartNumberingAfterBreak="0">
     <w:nsid w:val="4D6B5503"/>
     <w:multiLevelType w:val="multilevel"/>
     <w:tmpl w:val="14AC7FAE"/>
@@ -5074,7 +5831,7 @@
       </w:rPr>
     </w:lvl>
   </w:abstractNum>
-  <w:abstractNum w:abstractNumId="23" w15:restartNumberingAfterBreak="0">
+  <w:abstractNum w:abstractNumId="27" w15:restartNumberingAfterBreak="0">
     <w:nsid w:val="4E0F4D66"/>
     <w:multiLevelType w:val="multilevel"/>
     <w:tmpl w:val="EC72598E"/>
@@ -5223,7 +5980,7 @@
       </w:rPr>
     </w:lvl>
   </w:abstractNum>
-  <w:abstractNum w:abstractNumId="24" w15:restartNumberingAfterBreak="0">
+  <w:abstractNum w:abstractNumId="28" w15:restartNumberingAfterBreak="0">
     <w:nsid w:val="4FA7076D"/>
     <w:multiLevelType w:val="multilevel"/>
     <w:tmpl w:val="47ECADC4"/>
@@ -5372,7 +6129,7 @@
       </w:rPr>
     </w:lvl>
   </w:abstractNum>
-  <w:abstractNum w:abstractNumId="25" w15:restartNumberingAfterBreak="0">
+  <w:abstractNum w:abstractNumId="29" w15:restartNumberingAfterBreak="0">
     <w:nsid w:val="5016325A"/>
     <w:multiLevelType w:val="multilevel"/>
     <w:tmpl w:val="C950ABA2"/>
@@ -5521,7 +6278,7 @@
       </w:rPr>
     </w:lvl>
   </w:abstractNum>
-  <w:abstractNum w:abstractNumId="26" w15:restartNumberingAfterBreak="0">
+  <w:abstractNum w:abstractNumId="30" w15:restartNumberingAfterBreak="0">
     <w:nsid w:val="507F64AB"/>
     <w:multiLevelType w:val="multilevel"/>
     <w:tmpl w:val="5C689A62"/>
@@ -5670,7 +6427,7 @@
       </w:rPr>
     </w:lvl>
   </w:abstractNum>
-  <w:abstractNum w:abstractNumId="27" w15:restartNumberingAfterBreak="0">
+  <w:abstractNum w:abstractNumId="31" w15:restartNumberingAfterBreak="0">
     <w:nsid w:val="51270F7B"/>
     <w:multiLevelType w:val="multilevel"/>
     <w:tmpl w:val="4B405F42"/>
@@ -5819,7 +6576,7 @@
       </w:rPr>
     </w:lvl>
   </w:abstractNum>
-  <w:abstractNum w:abstractNumId="28" w15:restartNumberingAfterBreak="0">
+  <w:abstractNum w:abstractNumId="32" w15:restartNumberingAfterBreak="0">
     <w:nsid w:val="556A125E"/>
     <w:multiLevelType w:val="multilevel"/>
     <w:tmpl w:val="A0FA08B2"/>
@@ -5932,7 +6689,7 @@
       </w:pPr>
     </w:lvl>
   </w:abstractNum>
-  <w:abstractNum w:abstractNumId="29" w15:restartNumberingAfterBreak="0">
+  <w:abstractNum w:abstractNumId="33" w15:restartNumberingAfterBreak="0">
     <w:nsid w:val="55880243"/>
     <w:multiLevelType w:val="multilevel"/>
     <w:tmpl w:val="E686437C"/>
@@ -6045,7 +6802,305 @@
       </w:pPr>
     </w:lvl>
   </w:abstractNum>
-  <w:abstractNum w:abstractNumId="30" w15:restartNumberingAfterBreak="0">
+  <w:abstractNum w:abstractNumId="34" w15:restartNumberingAfterBreak="0">
+    <w:nsid w:val="58F73D45"/>
+    <w:multiLevelType w:val="multilevel"/>
+    <w:tmpl w:val="93C47170"/>
+    <w:lvl w:ilvl="0">
+      <w:start w:val="1"/>
+      <w:numFmt w:val="bullet"/>
+      <w:lvlText w:val=""/>
+      <w:lvlJc w:val="left"/>
+      <w:pPr>
+        <w:tabs>
+          <w:tab w:val="num" w:pos="720"/>
+        </w:tabs>
+        <w:ind w:left="720" w:hanging="360"/>
+      </w:pPr>
+      <w:rPr>
+        <w:rFonts w:ascii="Symbol" w:hAnsi="Symbol" w:hint="default"/>
+        <w:sz w:val="20"/>
+      </w:rPr>
+    </w:lvl>
+    <w:lvl w:ilvl="1">
+      <w:start w:val="1"/>
+      <w:numFmt w:val="bullet"/>
+      <w:lvlText w:val="o"/>
+      <w:lvlJc w:val="left"/>
+      <w:pPr>
+        <w:tabs>
+          <w:tab w:val="num" w:pos="1440"/>
+        </w:tabs>
+        <w:ind w:left="1440" w:hanging="360"/>
+      </w:pPr>
+      <w:rPr>
+        <w:rFonts w:ascii="Courier New" w:hAnsi="Courier New" w:hint="default"/>
+        <w:sz w:val="20"/>
+      </w:rPr>
+    </w:lvl>
+    <w:lvl w:ilvl="2" w:tentative="1">
+      <w:start w:val="1"/>
+      <w:numFmt w:val="bullet"/>
+      <w:lvlText w:val=""/>
+      <w:lvlJc w:val="left"/>
+      <w:pPr>
+        <w:tabs>
+          <w:tab w:val="num" w:pos="2160"/>
+        </w:tabs>
+        <w:ind w:left="2160" w:hanging="360"/>
+      </w:pPr>
+      <w:rPr>
+        <w:rFonts w:ascii="Wingdings" w:hAnsi="Wingdings" w:hint="default"/>
+        <w:sz w:val="20"/>
+      </w:rPr>
+    </w:lvl>
+    <w:lvl w:ilvl="3" w:tentative="1">
+      <w:start w:val="1"/>
+      <w:numFmt w:val="bullet"/>
+      <w:lvlText w:val=""/>
+      <w:lvlJc w:val="left"/>
+      <w:pPr>
+        <w:tabs>
+          <w:tab w:val="num" w:pos="2880"/>
+        </w:tabs>
+        <w:ind w:left="2880" w:hanging="360"/>
+      </w:pPr>
+      <w:rPr>
+        <w:rFonts w:ascii="Wingdings" w:hAnsi="Wingdings" w:hint="default"/>
+        <w:sz w:val="20"/>
+      </w:rPr>
+    </w:lvl>
+    <w:lvl w:ilvl="4" w:tentative="1">
+      <w:start w:val="1"/>
+      <w:numFmt w:val="bullet"/>
+      <w:lvlText w:val=""/>
+      <w:lvlJc w:val="left"/>
+      <w:pPr>
+        <w:tabs>
+          <w:tab w:val="num" w:pos="3600"/>
+        </w:tabs>
+        <w:ind w:left="3600" w:hanging="360"/>
+      </w:pPr>
+      <w:rPr>
+        <w:rFonts w:ascii="Wingdings" w:hAnsi="Wingdings" w:hint="default"/>
+        <w:sz w:val="20"/>
+      </w:rPr>
+    </w:lvl>
+    <w:lvl w:ilvl="5" w:tentative="1">
+      <w:start w:val="1"/>
+      <w:numFmt w:val="bullet"/>
+      <w:lvlText w:val=""/>
+      <w:lvlJc w:val="left"/>
+      <w:pPr>
+        <w:tabs>
+          <w:tab w:val="num" w:pos="4320"/>
+        </w:tabs>
+        <w:ind w:left="4320" w:hanging="360"/>
+      </w:pPr>
+      <w:rPr>
+        <w:rFonts w:ascii="Wingdings" w:hAnsi="Wingdings" w:hint="default"/>
+        <w:sz w:val="20"/>
+      </w:rPr>
+    </w:lvl>
+    <w:lvl w:ilvl="6" w:tentative="1">
+      <w:start w:val="1"/>
+      <w:numFmt w:val="bullet"/>
+      <w:lvlText w:val=""/>
+      <w:lvlJc w:val="left"/>
+      <w:pPr>
+        <w:tabs>
+          <w:tab w:val="num" w:pos="5040"/>
+        </w:tabs>
+        <w:ind w:left="5040" w:hanging="360"/>
+      </w:pPr>
+      <w:rPr>
+        <w:rFonts w:ascii="Wingdings" w:hAnsi="Wingdings" w:hint="default"/>
+        <w:sz w:val="20"/>
+      </w:rPr>
+    </w:lvl>
+    <w:lvl w:ilvl="7" w:tentative="1">
+      <w:start w:val="1"/>
+      <w:numFmt w:val="bullet"/>
+      <w:lvlText w:val=""/>
+      <w:lvlJc w:val="left"/>
+      <w:pPr>
+        <w:tabs>
+          <w:tab w:val="num" w:pos="5760"/>
+        </w:tabs>
+        <w:ind w:left="5760" w:hanging="360"/>
+      </w:pPr>
+      <w:rPr>
+        <w:rFonts w:ascii="Wingdings" w:hAnsi="Wingdings" w:hint="default"/>
+        <w:sz w:val="20"/>
+      </w:rPr>
+    </w:lvl>
+    <w:lvl w:ilvl="8" w:tentative="1">
+      <w:start w:val="1"/>
+      <w:numFmt w:val="bullet"/>
+      <w:lvlText w:val=""/>
+      <w:lvlJc w:val="left"/>
+      <w:pPr>
+        <w:tabs>
+          <w:tab w:val="num" w:pos="6480"/>
+        </w:tabs>
+        <w:ind w:left="6480" w:hanging="360"/>
+      </w:pPr>
+      <w:rPr>
+        <w:rFonts w:ascii="Wingdings" w:hAnsi="Wingdings" w:hint="default"/>
+        <w:sz w:val="20"/>
+      </w:rPr>
+    </w:lvl>
+  </w:abstractNum>
+  <w:abstractNum w:abstractNumId="35" w15:restartNumberingAfterBreak="0">
+    <w:nsid w:val="5D19452D"/>
+    <w:multiLevelType w:val="multilevel"/>
+    <w:tmpl w:val="2D5A5468"/>
+    <w:lvl w:ilvl="0">
+      <w:start w:val="1"/>
+      <w:numFmt w:val="bullet"/>
+      <w:lvlText w:val=""/>
+      <w:lvlJc w:val="left"/>
+      <w:pPr>
+        <w:tabs>
+          <w:tab w:val="num" w:pos="720"/>
+        </w:tabs>
+        <w:ind w:left="720" w:hanging="360"/>
+      </w:pPr>
+      <w:rPr>
+        <w:rFonts w:ascii="Symbol" w:hAnsi="Symbol" w:hint="default"/>
+        <w:sz w:val="20"/>
+      </w:rPr>
+    </w:lvl>
+    <w:lvl w:ilvl="1">
+      <w:start w:val="1"/>
+      <w:numFmt w:val="bullet"/>
+      <w:lvlText w:val="o"/>
+      <w:lvlJc w:val="left"/>
+      <w:pPr>
+        <w:tabs>
+          <w:tab w:val="num" w:pos="1440"/>
+        </w:tabs>
+        <w:ind w:left="1440" w:hanging="360"/>
+      </w:pPr>
+      <w:rPr>
+        <w:rFonts w:ascii="Courier New" w:hAnsi="Courier New" w:hint="default"/>
+        <w:sz w:val="20"/>
+      </w:rPr>
+    </w:lvl>
+    <w:lvl w:ilvl="2" w:tentative="1">
+      <w:start w:val="1"/>
+      <w:numFmt w:val="bullet"/>
+      <w:lvlText w:val=""/>
+      <w:lvlJc w:val="left"/>
+      <w:pPr>
+        <w:tabs>
+          <w:tab w:val="num" w:pos="2160"/>
+        </w:tabs>
+        <w:ind w:left="2160" w:hanging="360"/>
+      </w:pPr>
+      <w:rPr>
+        <w:rFonts w:ascii="Wingdings" w:hAnsi="Wingdings" w:hint="default"/>
+        <w:sz w:val="20"/>
+      </w:rPr>
+    </w:lvl>
+    <w:lvl w:ilvl="3" w:tentative="1">
+      <w:start w:val="1"/>
+      <w:numFmt w:val="bullet"/>
+      <w:lvlText w:val=""/>
+      <w:lvlJc w:val="left"/>
+      <w:pPr>
+        <w:tabs>
+          <w:tab w:val="num" w:pos="2880"/>
+        </w:tabs>
+        <w:ind w:left="2880" w:hanging="360"/>
+      </w:pPr>
+      <w:rPr>
+        <w:rFonts w:ascii="Wingdings" w:hAnsi="Wingdings" w:hint="default"/>
+        <w:sz w:val="20"/>
+      </w:rPr>
+    </w:lvl>
+    <w:lvl w:ilvl="4" w:tentative="1">
+      <w:start w:val="1"/>
+      <w:numFmt w:val="bullet"/>
+      <w:lvlText w:val=""/>
+      <w:lvlJc w:val="left"/>
+      <w:pPr>
+        <w:tabs>
+          <w:tab w:val="num" w:pos="3600"/>
+        </w:tabs>
+        <w:ind w:left="3600" w:hanging="360"/>
+      </w:pPr>
+      <w:rPr>
+        <w:rFonts w:ascii="Wingdings" w:hAnsi="Wingdings" w:hint="default"/>
+        <w:sz w:val="20"/>
+      </w:rPr>
+    </w:lvl>
+    <w:lvl w:ilvl="5" w:tentative="1">
+      <w:start w:val="1"/>
+      <w:numFmt w:val="bullet"/>
+      <w:lvlText w:val=""/>
+      <w:lvlJc w:val="left"/>
+      <w:pPr>
+        <w:tabs>
+          <w:tab w:val="num" w:pos="4320"/>
+        </w:tabs>
+        <w:ind w:left="4320" w:hanging="360"/>
+      </w:pPr>
+      <w:rPr>
+        <w:rFonts w:ascii="Wingdings" w:hAnsi="Wingdings" w:hint="default"/>
+        <w:sz w:val="20"/>
+      </w:rPr>
+    </w:lvl>
+    <w:lvl w:ilvl="6" w:tentative="1">
+      <w:start w:val="1"/>
+      <w:numFmt w:val="bullet"/>
+      <w:lvlText w:val=""/>
+      <w:lvlJc w:val="left"/>
+      <w:pPr>
+        <w:tabs>
+          <w:tab w:val="num" w:pos="5040"/>
+        </w:tabs>
+        <w:ind w:left="5040" w:hanging="360"/>
+      </w:pPr>
+      <w:rPr>
+        <w:rFonts w:ascii="Wingdings" w:hAnsi="Wingdings" w:hint="default"/>
+        <w:sz w:val="20"/>
+      </w:rPr>
+    </w:lvl>
+    <w:lvl w:ilvl="7" w:tentative="1">
+      <w:start w:val="1"/>
+      <w:numFmt w:val="bullet"/>
+      <w:lvlText w:val=""/>
+      <w:lvlJc w:val="left"/>
+      <w:pPr>
+        <w:tabs>
+          <w:tab w:val="num" w:pos="5760"/>
+        </w:tabs>
+        <w:ind w:left="5760" w:hanging="360"/>
+      </w:pPr>
+      <w:rPr>
+        <w:rFonts w:ascii="Wingdings" w:hAnsi="Wingdings" w:hint="default"/>
+        <w:sz w:val="20"/>
+      </w:rPr>
+    </w:lvl>
+    <w:lvl w:ilvl="8" w:tentative="1">
+      <w:start w:val="1"/>
+      <w:numFmt w:val="bullet"/>
+      <w:lvlText w:val=""/>
+      <w:lvlJc w:val="left"/>
+      <w:pPr>
+        <w:tabs>
+          <w:tab w:val="num" w:pos="6480"/>
+        </w:tabs>
+        <w:ind w:left="6480" w:hanging="360"/>
+      </w:pPr>
+      <w:rPr>
+        <w:rFonts w:ascii="Wingdings" w:hAnsi="Wingdings" w:hint="default"/>
+        <w:sz w:val="20"/>
+      </w:rPr>
+    </w:lvl>
+  </w:abstractNum>
+  <w:abstractNum w:abstractNumId="36" w15:restartNumberingAfterBreak="0">
     <w:nsid w:val="63131FBB"/>
     <w:multiLevelType w:val="multilevel"/>
     <w:tmpl w:val="0C825BD4"/>
@@ -6194,7 +7249,7 @@
       </w:rPr>
     </w:lvl>
   </w:abstractNum>
-  <w:abstractNum w:abstractNumId="31" w15:restartNumberingAfterBreak="0">
+  <w:abstractNum w:abstractNumId="37" w15:restartNumberingAfterBreak="0">
     <w:nsid w:val="689A29CE"/>
     <w:multiLevelType w:val="multilevel"/>
     <w:tmpl w:val="1570E280"/>
@@ -6343,7 +7398,7 @@
       </w:rPr>
     </w:lvl>
   </w:abstractNum>
-  <w:abstractNum w:abstractNumId="32" w15:restartNumberingAfterBreak="0">
+  <w:abstractNum w:abstractNumId="38" w15:restartNumberingAfterBreak="0">
     <w:nsid w:val="6D3D7CF6"/>
     <w:multiLevelType w:val="multilevel"/>
     <w:tmpl w:val="786E9BB2"/>
@@ -6492,7 +7547,7 @@
       </w:rPr>
     </w:lvl>
   </w:abstractNum>
-  <w:abstractNum w:abstractNumId="33" w15:restartNumberingAfterBreak="0">
+  <w:abstractNum w:abstractNumId="39" w15:restartNumberingAfterBreak="0">
     <w:nsid w:val="6D8A1DA6"/>
     <w:multiLevelType w:val="multilevel"/>
     <w:tmpl w:val="1CFAFBE2"/>
@@ -6605,7 +7660,7 @@
       </w:pPr>
     </w:lvl>
   </w:abstractNum>
-  <w:abstractNum w:abstractNumId="34" w15:restartNumberingAfterBreak="0">
+  <w:abstractNum w:abstractNumId="40" w15:restartNumberingAfterBreak="0">
     <w:nsid w:val="741B06C8"/>
     <w:multiLevelType w:val="multilevel"/>
     <w:tmpl w:val="95A688BA"/>
@@ -6754,7 +7809,7 @@
       </w:rPr>
     </w:lvl>
   </w:abstractNum>
-  <w:abstractNum w:abstractNumId="35" w15:restartNumberingAfterBreak="0">
+  <w:abstractNum w:abstractNumId="41" w15:restartNumberingAfterBreak="0">
     <w:nsid w:val="75AA4CC1"/>
     <w:multiLevelType w:val="multilevel"/>
     <w:tmpl w:val="B8843B48"/>
@@ -6903,7 +7958,7 @@
       </w:rPr>
     </w:lvl>
   </w:abstractNum>
-  <w:abstractNum w:abstractNumId="36" w15:restartNumberingAfterBreak="0">
+  <w:abstractNum w:abstractNumId="42" w15:restartNumberingAfterBreak="0">
     <w:nsid w:val="7629630A"/>
     <w:multiLevelType w:val="multilevel"/>
     <w:tmpl w:val="8EBE9518"/>
@@ -7052,7 +8107,7 @@
       </w:rPr>
     </w:lvl>
   </w:abstractNum>
-  <w:abstractNum w:abstractNumId="37" w15:restartNumberingAfterBreak="0">
+  <w:abstractNum w:abstractNumId="43" w15:restartNumberingAfterBreak="0">
     <w:nsid w:val="781C1250"/>
     <w:multiLevelType w:val="multilevel"/>
     <w:tmpl w:val="9B881558"/>
@@ -7201,7 +8256,7 @@
       </w:rPr>
     </w:lvl>
   </w:abstractNum>
-  <w:abstractNum w:abstractNumId="38" w15:restartNumberingAfterBreak="0">
+  <w:abstractNum w:abstractNumId="44" w15:restartNumberingAfterBreak="0">
     <w:nsid w:val="7DEB063E"/>
     <w:multiLevelType w:val="multilevel"/>
     <w:tmpl w:val="47B8D0A8"/>
@@ -7318,7 +8373,7 @@
       </w:pPr>
     </w:lvl>
   </w:abstractNum>
-  <w:abstractNum w:abstractNumId="39" w15:restartNumberingAfterBreak="0">
+  <w:abstractNum w:abstractNumId="45" w15:restartNumberingAfterBreak="0">
     <w:nsid w:val="7E1300A3"/>
     <w:multiLevelType w:val="multilevel"/>
     <w:tmpl w:val="3FD41AA8"/>
@@ -7432,124 +8487,142 @@
     </w:lvl>
   </w:abstractNum>
   <w:num w:numId="1" w16cid:durableId="235553951">
-    <w:abstractNumId w:val="25"/>
+    <w:abstractNumId w:val="29"/>
   </w:num>
   <w:num w:numId="2" w16cid:durableId="90245891">
-    <w:abstractNumId w:val="20"/>
+    <w:abstractNumId w:val="24"/>
   </w:num>
   <w:num w:numId="3" w16cid:durableId="963198180">
-    <w:abstractNumId w:val="5"/>
+    <w:abstractNumId w:val="7"/>
   </w:num>
   <w:num w:numId="4" w16cid:durableId="1356807281">
-    <w:abstractNumId w:val="21"/>
+    <w:abstractNumId w:val="25"/>
   </w:num>
   <w:num w:numId="5" w16cid:durableId="1958750656">
     <w:abstractNumId w:val="1"/>
   </w:num>
   <w:num w:numId="6" w16cid:durableId="1027098651">
-    <w:abstractNumId w:val="3"/>
+    <w:abstractNumId w:val="4"/>
   </w:num>
   <w:num w:numId="7" w16cid:durableId="2087532950">
-    <w:abstractNumId w:val="31"/>
+    <w:abstractNumId w:val="37"/>
   </w:num>
   <w:num w:numId="8" w16cid:durableId="332417038">
-    <w:abstractNumId w:val="39"/>
+    <w:abstractNumId w:val="45"/>
   </w:num>
   <w:num w:numId="9" w16cid:durableId="1697851602">
-    <w:abstractNumId w:val="35"/>
+    <w:abstractNumId w:val="41"/>
   </w:num>
   <w:num w:numId="10" w16cid:durableId="1107849804">
+    <w:abstractNumId w:val="14"/>
+  </w:num>
+  <w:num w:numId="11" w16cid:durableId="1849827280">
+    <w:abstractNumId w:val="17"/>
+  </w:num>
+  <w:num w:numId="12" w16cid:durableId="34893022">
+    <w:abstractNumId w:val="19"/>
+  </w:num>
+  <w:num w:numId="13" w16cid:durableId="412706671">
+    <w:abstractNumId w:val="23"/>
+  </w:num>
+  <w:num w:numId="14" w16cid:durableId="539779413">
     <w:abstractNumId w:val="11"/>
   </w:num>
-  <w:num w:numId="11" w16cid:durableId="1849827280">
-    <w:abstractNumId w:val="14"/>
-  </w:num>
-  <w:num w:numId="12" w16cid:durableId="34893022">
-    <w:abstractNumId w:val="16"/>
-  </w:num>
-  <w:num w:numId="13" w16cid:durableId="412706671">
-    <w:abstractNumId w:val="19"/>
-  </w:num>
-  <w:num w:numId="14" w16cid:durableId="539779413">
-    <w:abstractNumId w:val="9"/>
-  </w:num>
   <w:num w:numId="15" w16cid:durableId="283120479">
-    <w:abstractNumId w:val="26"/>
+    <w:abstractNumId w:val="30"/>
   </w:num>
   <w:num w:numId="16" w16cid:durableId="720444072">
-    <w:abstractNumId w:val="6"/>
+    <w:abstractNumId w:val="8"/>
   </w:num>
   <w:num w:numId="17" w16cid:durableId="528884360">
-    <w:abstractNumId w:val="30"/>
+    <w:abstractNumId w:val="36"/>
   </w:num>
   <w:num w:numId="18" w16cid:durableId="841971808">
+    <w:abstractNumId w:val="38"/>
+  </w:num>
+  <w:num w:numId="19" w16cid:durableId="1841655586">
     <w:abstractNumId w:val="32"/>
   </w:num>
-  <w:num w:numId="19" w16cid:durableId="1841655586">
-    <w:abstractNumId w:val="28"/>
-  </w:num>
   <w:num w:numId="20" w16cid:durableId="97650447">
-    <w:abstractNumId w:val="23"/>
+    <w:abstractNumId w:val="27"/>
   </w:num>
   <w:num w:numId="21" w16cid:durableId="607586294">
-    <w:abstractNumId w:val="13"/>
+    <w:abstractNumId w:val="16"/>
   </w:num>
   <w:num w:numId="22" w16cid:durableId="719938816">
     <w:abstractNumId w:val="0"/>
   </w:num>
   <w:num w:numId="23" w16cid:durableId="819424978">
-    <w:abstractNumId w:val="36"/>
+    <w:abstractNumId w:val="42"/>
   </w:num>
   <w:num w:numId="24" w16cid:durableId="867986597">
+    <w:abstractNumId w:val="21"/>
+  </w:num>
+  <w:num w:numId="25" w16cid:durableId="736512176">
+    <w:abstractNumId w:val="33"/>
+  </w:num>
+  <w:num w:numId="26" w16cid:durableId="1611009547">
+    <w:abstractNumId w:val="28"/>
+  </w:num>
+  <w:num w:numId="27" w16cid:durableId="1575703346">
+    <w:abstractNumId w:val="40"/>
+  </w:num>
+  <w:num w:numId="28" w16cid:durableId="582304246">
+    <w:abstractNumId w:val="44"/>
+  </w:num>
+  <w:num w:numId="29" w16cid:durableId="1986231905">
+    <w:abstractNumId w:val="5"/>
+  </w:num>
+  <w:num w:numId="30" w16cid:durableId="1162811603">
+    <w:abstractNumId w:val="10"/>
+  </w:num>
+  <w:num w:numId="31" w16cid:durableId="1578707585">
+    <w:abstractNumId w:val="9"/>
+  </w:num>
+  <w:num w:numId="32" w16cid:durableId="2126342206">
+    <w:abstractNumId w:val="20"/>
+  </w:num>
+  <w:num w:numId="33" w16cid:durableId="1589777177">
+    <w:abstractNumId w:val="39"/>
+  </w:num>
+  <w:num w:numId="34" w16cid:durableId="1834644361">
+    <w:abstractNumId w:val="26"/>
+  </w:num>
+  <w:num w:numId="35" w16cid:durableId="1867403944">
+    <w:abstractNumId w:val="15"/>
+  </w:num>
+  <w:num w:numId="36" w16cid:durableId="2140603899">
+    <w:abstractNumId w:val="31"/>
+  </w:num>
+  <w:num w:numId="37" w16cid:durableId="1127969420">
+    <w:abstractNumId w:val="12"/>
+  </w:num>
+  <w:num w:numId="38" w16cid:durableId="2122912752">
     <w:abstractNumId w:val="18"/>
   </w:num>
-  <w:num w:numId="25" w16cid:durableId="736512176">
-    <w:abstractNumId w:val="29"/>
+  <w:num w:numId="39" w16cid:durableId="1425614619">
+    <w:abstractNumId w:val="3"/>
   </w:num>
-  <w:num w:numId="26" w16cid:durableId="1611009547">
-    <w:abstractNumId w:val="24"/>
+  <w:num w:numId="40" w16cid:durableId="420686977">
+    <w:abstractNumId w:val="43"/>
   </w:num>
-  <w:num w:numId="27" w16cid:durableId="1575703346">
+  <w:num w:numId="41" w16cid:durableId="649095078">
+    <w:abstractNumId w:val="2"/>
+  </w:num>
+  <w:num w:numId="42" w16cid:durableId="465585283">
+    <w:abstractNumId w:val="6"/>
+  </w:num>
+  <w:num w:numId="43" w16cid:durableId="1036076999">
+    <w:abstractNumId w:val="13"/>
+  </w:num>
+  <w:num w:numId="44" w16cid:durableId="894926294">
     <w:abstractNumId w:val="34"/>
   </w:num>
-  <w:num w:numId="28" w16cid:durableId="582304246">
-    <w:abstractNumId w:val="38"/>
-  </w:num>
-  <w:num w:numId="29" w16cid:durableId="1986231905">
-    <w:abstractNumId w:val="4"/>
-  </w:num>
-  <w:num w:numId="30" w16cid:durableId="1162811603">
-    <w:abstractNumId w:val="8"/>
-  </w:num>
-  <w:num w:numId="31" w16cid:durableId="1578707585">
-    <w:abstractNumId w:val="7"/>
-  </w:num>
-  <w:num w:numId="32" w16cid:durableId="2126342206">
-    <w:abstractNumId w:val="17"/>
-  </w:num>
-  <w:num w:numId="33" w16cid:durableId="1589777177">
-    <w:abstractNumId w:val="33"/>
-  </w:num>
-  <w:num w:numId="34" w16cid:durableId="1834644361">
+  <w:num w:numId="45" w16cid:durableId="624386783">
     <w:abstractNumId w:val="22"/>
   </w:num>
-  <w:num w:numId="35" w16cid:durableId="1867403944">
-    <w:abstractNumId w:val="12"/>
-  </w:num>
-  <w:num w:numId="36" w16cid:durableId="2140603899">
-    <w:abstractNumId w:val="27"/>
-  </w:num>
-  <w:num w:numId="37" w16cid:durableId="1127969420">
-    <w:abstractNumId w:val="10"/>
-  </w:num>
-  <w:num w:numId="38" w16cid:durableId="2122912752">
-    <w:abstractNumId w:val="15"/>
-  </w:num>
-  <w:num w:numId="39" w16cid:durableId="1425614619">
-    <w:abstractNumId w:val="2"/>
-  </w:num>
-  <w:num w:numId="40" w16cid:durableId="420686977">
-    <w:abstractNumId w:val="37"/>
+  <w:num w:numId="46" w16cid:durableId="1521161637">
+    <w:abstractNumId w:val="35"/>
   </w:num>
 </w:numbering>
 </file>

</xml_diff>